<commit_message>
Update database and query commands
</commit_message>
<xml_diff>
--- a/sci_education/SQLQueries.docx
+++ b/sci_education/SQLQueries.docx
@@ -41,38 +41,228 @@
           <w:sz w:val="20"/>
           <w:szCs w:val="20"/>
         </w:rPr>
-        <w:t>INSERT INTO dbo.profiles (userID, username, password, email, profileType, class, mathLevel, englishLevel, historyLevel, scienceLevel)</w:t>
-      </w:r>
-    </w:p>
-    <w:p>
-      <w:pPr>
-        <w:spacing w:after="0"/>
-        <w:rPr>
-          <w:rFonts w:ascii="Courier New" w:hAnsi="Courier New" w:cs="Courier New"/>
-          <w:sz w:val="20"/>
-          <w:szCs w:val="20"/>
-        </w:rPr>
-      </w:pPr>
-      <w:r>
-        <w:rPr>
-          <w:rFonts w:ascii="Courier New" w:hAnsi="Courier New" w:cs="Courier New"/>
-          <w:sz w:val="20"/>
-          <w:szCs w:val="20"/>
-        </w:rPr>
-        <w:t>VALUES((SELECT MAX(userID) FROM dbo.profiles)+1, '</w:t>
-      </w:r>
-      <w:r>
-        <w:rPr>
-          <w:rFonts w:ascii="Courier New" w:hAnsi="Courier New" w:cs="Courier New"/>
-          <w:b/>
-          <w:bCs/>
-          <w:i/>
-          <w:iCs/>
-          <w:color w:val="FF0000"/>
-          <w:sz w:val="20"/>
-          <w:szCs w:val="20"/>
-        </w:rPr>
-        <w:t>&lt;teacher_name&gt;</w:t>
+        <w:t xml:space="preserve">INSERT INTO </w:t>
+      </w:r>
+      <w:proofErr w:type="spellStart"/>
+      <w:r>
+        <w:rPr>
+          <w:rFonts w:ascii="Courier New" w:hAnsi="Courier New" w:cs="Courier New"/>
+          <w:sz w:val="20"/>
+          <w:szCs w:val="20"/>
+        </w:rPr>
+        <w:t>dbo.profiles</w:t>
+      </w:r>
+      <w:proofErr w:type="spellEnd"/>
+      <w:r>
+        <w:rPr>
+          <w:rFonts w:ascii="Courier New" w:hAnsi="Courier New" w:cs="Courier New"/>
+          <w:sz w:val="20"/>
+          <w:szCs w:val="20"/>
+        </w:rPr>
+        <w:t xml:space="preserve"> (</w:t>
+      </w:r>
+      <w:proofErr w:type="spellStart"/>
+      <w:r>
+        <w:rPr>
+          <w:rFonts w:ascii="Courier New" w:hAnsi="Courier New" w:cs="Courier New"/>
+          <w:sz w:val="20"/>
+          <w:szCs w:val="20"/>
+        </w:rPr>
+        <w:t>userID</w:t>
+      </w:r>
+      <w:proofErr w:type="spellEnd"/>
+      <w:r>
+        <w:rPr>
+          <w:rFonts w:ascii="Courier New" w:hAnsi="Courier New" w:cs="Courier New"/>
+          <w:sz w:val="20"/>
+          <w:szCs w:val="20"/>
+        </w:rPr>
+        <w:t xml:space="preserve">, username, password, email, </w:t>
+      </w:r>
+      <w:proofErr w:type="spellStart"/>
+      <w:r>
+        <w:rPr>
+          <w:rFonts w:ascii="Courier New" w:hAnsi="Courier New" w:cs="Courier New"/>
+          <w:sz w:val="20"/>
+          <w:szCs w:val="20"/>
+        </w:rPr>
+        <w:t>profileType</w:t>
+      </w:r>
+      <w:proofErr w:type="spellEnd"/>
+      <w:r>
+        <w:rPr>
+          <w:rFonts w:ascii="Courier New" w:hAnsi="Courier New" w:cs="Courier New"/>
+          <w:sz w:val="20"/>
+          <w:szCs w:val="20"/>
+        </w:rPr>
+        <w:t xml:space="preserve">, class, </w:t>
+      </w:r>
+      <w:proofErr w:type="spellStart"/>
+      <w:r>
+        <w:rPr>
+          <w:rFonts w:ascii="Courier New" w:hAnsi="Courier New" w:cs="Courier New"/>
+          <w:sz w:val="20"/>
+          <w:szCs w:val="20"/>
+        </w:rPr>
+        <w:t>mathLevel</w:t>
+      </w:r>
+      <w:proofErr w:type="spellEnd"/>
+      <w:r>
+        <w:rPr>
+          <w:rFonts w:ascii="Courier New" w:hAnsi="Courier New" w:cs="Courier New"/>
+          <w:sz w:val="20"/>
+          <w:szCs w:val="20"/>
+        </w:rPr>
+        <w:t xml:space="preserve">, </w:t>
+      </w:r>
+      <w:proofErr w:type="spellStart"/>
+      <w:r>
+        <w:rPr>
+          <w:rFonts w:ascii="Courier New" w:hAnsi="Courier New" w:cs="Courier New"/>
+          <w:sz w:val="20"/>
+          <w:szCs w:val="20"/>
+        </w:rPr>
+        <w:t>englishLevel</w:t>
+      </w:r>
+      <w:proofErr w:type="spellEnd"/>
+      <w:r>
+        <w:rPr>
+          <w:rFonts w:ascii="Courier New" w:hAnsi="Courier New" w:cs="Courier New"/>
+          <w:sz w:val="20"/>
+          <w:szCs w:val="20"/>
+        </w:rPr>
+        <w:t xml:space="preserve">, </w:t>
+      </w:r>
+      <w:proofErr w:type="spellStart"/>
+      <w:r>
+        <w:rPr>
+          <w:rFonts w:ascii="Courier New" w:hAnsi="Courier New" w:cs="Courier New"/>
+          <w:sz w:val="20"/>
+          <w:szCs w:val="20"/>
+        </w:rPr>
+        <w:t>historyLevel</w:t>
+      </w:r>
+      <w:proofErr w:type="spellEnd"/>
+      <w:r>
+        <w:rPr>
+          <w:rFonts w:ascii="Courier New" w:hAnsi="Courier New" w:cs="Courier New"/>
+          <w:sz w:val="20"/>
+          <w:szCs w:val="20"/>
+        </w:rPr>
+        <w:t xml:space="preserve">, </w:t>
+      </w:r>
+      <w:proofErr w:type="spellStart"/>
+      <w:r>
+        <w:rPr>
+          <w:rFonts w:ascii="Courier New" w:hAnsi="Courier New" w:cs="Courier New"/>
+          <w:sz w:val="20"/>
+          <w:szCs w:val="20"/>
+        </w:rPr>
+        <w:t>scienceLevel</w:t>
+      </w:r>
+      <w:proofErr w:type="spellEnd"/>
+      <w:r>
+        <w:rPr>
+          <w:rFonts w:ascii="Courier New" w:hAnsi="Courier New" w:cs="Courier New"/>
+          <w:sz w:val="20"/>
+          <w:szCs w:val="20"/>
+        </w:rPr>
+        <w:t>)</w:t>
+      </w:r>
+    </w:p>
+    <w:p>
+      <w:pPr>
+        <w:spacing w:after="0"/>
+        <w:rPr>
+          <w:rFonts w:ascii="Courier New" w:hAnsi="Courier New" w:cs="Courier New"/>
+          <w:sz w:val="20"/>
+          <w:szCs w:val="20"/>
+        </w:rPr>
+      </w:pPr>
+      <w:r>
+        <w:rPr>
+          <w:rFonts w:ascii="Courier New" w:hAnsi="Courier New" w:cs="Courier New"/>
+          <w:sz w:val="20"/>
+          <w:szCs w:val="20"/>
+        </w:rPr>
+        <w:t>VALUES((SELECT MAX(</w:t>
+      </w:r>
+      <w:proofErr w:type="spellStart"/>
+      <w:r>
+        <w:rPr>
+          <w:rFonts w:ascii="Courier New" w:hAnsi="Courier New" w:cs="Courier New"/>
+          <w:sz w:val="20"/>
+          <w:szCs w:val="20"/>
+        </w:rPr>
+        <w:t>userID</w:t>
+      </w:r>
+      <w:proofErr w:type="spellEnd"/>
+      <w:r>
+        <w:rPr>
+          <w:rFonts w:ascii="Courier New" w:hAnsi="Courier New" w:cs="Courier New"/>
+          <w:sz w:val="20"/>
+          <w:szCs w:val="20"/>
+        </w:rPr>
+        <w:t xml:space="preserve">) FROM </w:t>
+      </w:r>
+      <w:proofErr w:type="spellStart"/>
+      <w:r>
+        <w:rPr>
+          <w:rFonts w:ascii="Courier New" w:hAnsi="Courier New" w:cs="Courier New"/>
+          <w:sz w:val="20"/>
+          <w:szCs w:val="20"/>
+        </w:rPr>
+        <w:t>dbo.profiles</w:t>
+      </w:r>
+      <w:proofErr w:type="spellEnd"/>
+      <w:r>
+        <w:rPr>
+          <w:rFonts w:ascii="Courier New" w:hAnsi="Courier New" w:cs="Courier New"/>
+          <w:sz w:val="20"/>
+          <w:szCs w:val="20"/>
+        </w:rPr>
+        <w:t>)+1, '</w:t>
+      </w:r>
+      <w:r>
+        <w:rPr>
+          <w:rFonts w:ascii="Courier New" w:hAnsi="Courier New" w:cs="Courier New"/>
+          <w:b/>
+          <w:bCs/>
+          <w:i/>
+          <w:iCs/>
+          <w:color w:val="FF0000"/>
+          <w:sz w:val="20"/>
+          <w:szCs w:val="20"/>
+        </w:rPr>
+        <w:t>&lt;</w:t>
+      </w:r>
+      <w:proofErr w:type="spellStart"/>
+      <w:r>
+        <w:rPr>
+          <w:rFonts w:ascii="Courier New" w:hAnsi="Courier New" w:cs="Courier New"/>
+          <w:b/>
+          <w:bCs/>
+          <w:i/>
+          <w:iCs/>
+          <w:color w:val="FF0000"/>
+          <w:sz w:val="20"/>
+          <w:szCs w:val="20"/>
+        </w:rPr>
+        <w:t>teacher_name</w:t>
+      </w:r>
+      <w:proofErr w:type="spellEnd"/>
+      <w:r>
+        <w:rPr>
+          <w:rFonts w:ascii="Courier New" w:hAnsi="Courier New" w:cs="Courier New"/>
+          <w:b/>
+          <w:bCs/>
+          <w:i/>
+          <w:iCs/>
+          <w:color w:val="FF0000"/>
+          <w:sz w:val="20"/>
+          <w:szCs w:val="20"/>
+        </w:rPr>
+        <w:t>&gt;</w:t>
       </w:r>
       <w:r>
         <w:rPr>
@@ -114,7 +304,35 @@
           <w:sz w:val="20"/>
           <w:szCs w:val="20"/>
         </w:rPr>
-        <w:t>&lt;email_address&gt;</w:t>
+        <w:t>&lt;</w:t>
+      </w:r>
+      <w:proofErr w:type="spellStart"/>
+      <w:r>
+        <w:rPr>
+          <w:rFonts w:ascii="Courier New" w:hAnsi="Courier New" w:cs="Courier New"/>
+          <w:b/>
+          <w:bCs/>
+          <w:i/>
+          <w:iCs/>
+          <w:color w:val="FF0000"/>
+          <w:sz w:val="20"/>
+          <w:szCs w:val="20"/>
+        </w:rPr>
+        <w:t>email_address</w:t>
+      </w:r>
+      <w:proofErr w:type="spellEnd"/>
+      <w:r>
+        <w:rPr>
+          <w:rFonts w:ascii="Courier New" w:hAnsi="Courier New" w:cs="Courier New"/>
+          <w:b/>
+          <w:bCs/>
+          <w:i/>
+          <w:iCs/>
+          <w:color w:val="FF0000"/>
+          <w:sz w:val="20"/>
+          <w:szCs w:val="20"/>
+        </w:rPr>
+        <w:t>&gt;</w:t>
       </w:r>
       <w:r>
         <w:rPr>
@@ -140,80 +358,316 @@
           <w:sz w:val="20"/>
           <w:szCs w:val="20"/>
         </w:rPr>
-        <w:t>INSERT INTO dbo.classroom (classID, teacherName)</w:t>
-      </w:r>
-    </w:p>
-    <w:p>
-      <w:pPr>
-        <w:spacing w:after="0"/>
-        <w:rPr>
-          <w:rFonts w:ascii="Courier New" w:hAnsi="Courier New" w:cs="Courier New"/>
-          <w:sz w:val="20"/>
-          <w:szCs w:val="20"/>
-        </w:rPr>
-      </w:pPr>
-      <w:r>
-        <w:rPr>
-          <w:rFonts w:ascii="Courier New" w:hAnsi="Courier New" w:cs="Courier New"/>
-          <w:sz w:val="20"/>
-          <w:szCs w:val="20"/>
-        </w:rPr>
-        <w:t>VALUES ((SELECT MAX(classID) FROM dbo.classroom)+1, (SELECT MAX(userID) FROM dbo.profiles));</w:t>
-      </w:r>
-    </w:p>
-    <w:p>
-      <w:pPr>
-        <w:spacing w:after="0"/>
-        <w:rPr>
-          <w:rFonts w:ascii="Courier New" w:hAnsi="Courier New" w:cs="Courier New"/>
-          <w:sz w:val="20"/>
-          <w:szCs w:val="20"/>
-        </w:rPr>
-      </w:pPr>
-      <w:r>
-        <w:rPr>
-          <w:rFonts w:ascii="Courier New" w:hAnsi="Courier New" w:cs="Courier New"/>
-          <w:sz w:val="20"/>
-          <w:szCs w:val="20"/>
-        </w:rPr>
-        <w:t>UPDATE dbo.profiles</w:t>
-      </w:r>
-    </w:p>
-    <w:p>
-      <w:pPr>
-        <w:spacing w:after="0"/>
-        <w:rPr>
-          <w:rFonts w:ascii="Courier New" w:hAnsi="Courier New" w:cs="Courier New"/>
-          <w:sz w:val="20"/>
-          <w:szCs w:val="20"/>
-        </w:rPr>
-      </w:pPr>
-      <w:r>
-        <w:rPr>
-          <w:rFonts w:ascii="Courier New" w:hAnsi="Courier New" w:cs="Courier New"/>
-          <w:sz w:val="20"/>
-          <w:szCs w:val="20"/>
-        </w:rPr>
-        <w:t>SET class = (SELECT MAX(classID) FROM dbo.classroom)</w:t>
-      </w:r>
-    </w:p>
-    <w:p>
-      <w:pPr>
-        <w:spacing w:after="0"/>
-        <w:rPr>
-          <w:rFonts w:ascii="Courier New" w:hAnsi="Courier New" w:cs="Courier New"/>
-          <w:sz w:val="20"/>
-          <w:szCs w:val="20"/>
-        </w:rPr>
-      </w:pPr>
-      <w:r>
-        <w:rPr>
-          <w:rFonts w:ascii="Courier New" w:hAnsi="Courier New" w:cs="Courier New"/>
-          <w:sz w:val="20"/>
-          <w:szCs w:val="20"/>
-        </w:rPr>
-        <w:t>WHERE userID = (SELECT MAX(userID) FROM dbo.profiles);</w:t>
-      </w:r>
+        <w:t xml:space="preserve">INSERT INTO </w:t>
+      </w:r>
+      <w:proofErr w:type="spellStart"/>
+      <w:r>
+        <w:rPr>
+          <w:rFonts w:ascii="Courier New" w:hAnsi="Courier New" w:cs="Courier New"/>
+          <w:sz w:val="20"/>
+          <w:szCs w:val="20"/>
+        </w:rPr>
+        <w:t>dbo.classroom</w:t>
+      </w:r>
+      <w:proofErr w:type="spellEnd"/>
+      <w:r>
+        <w:rPr>
+          <w:rFonts w:ascii="Courier New" w:hAnsi="Courier New" w:cs="Courier New"/>
+          <w:sz w:val="20"/>
+          <w:szCs w:val="20"/>
+        </w:rPr>
+        <w:t xml:space="preserve"> (</w:t>
+      </w:r>
+      <w:proofErr w:type="spellStart"/>
+      <w:r>
+        <w:rPr>
+          <w:rFonts w:ascii="Courier New" w:hAnsi="Courier New" w:cs="Courier New"/>
+          <w:sz w:val="20"/>
+          <w:szCs w:val="20"/>
+        </w:rPr>
+        <w:t>classID</w:t>
+      </w:r>
+      <w:proofErr w:type="spellEnd"/>
+      <w:r>
+        <w:rPr>
+          <w:rFonts w:ascii="Courier New" w:hAnsi="Courier New" w:cs="Courier New"/>
+          <w:sz w:val="20"/>
+          <w:szCs w:val="20"/>
+        </w:rPr>
+        <w:t xml:space="preserve">, </w:t>
+      </w:r>
+      <w:proofErr w:type="spellStart"/>
+      <w:r>
+        <w:rPr>
+          <w:rFonts w:ascii="Courier New" w:hAnsi="Courier New" w:cs="Courier New"/>
+          <w:sz w:val="20"/>
+          <w:szCs w:val="20"/>
+        </w:rPr>
+        <w:t>teacherName</w:t>
+      </w:r>
+      <w:proofErr w:type="spellEnd"/>
+      <w:r>
+        <w:rPr>
+          <w:rFonts w:ascii="Courier New" w:hAnsi="Courier New" w:cs="Courier New"/>
+          <w:sz w:val="20"/>
+          <w:szCs w:val="20"/>
+        </w:rPr>
+        <w:t>)</w:t>
+      </w:r>
+    </w:p>
+    <w:p>
+      <w:pPr>
+        <w:spacing w:after="0"/>
+        <w:rPr>
+          <w:rFonts w:ascii="Courier New" w:hAnsi="Courier New" w:cs="Courier New"/>
+          <w:sz w:val="20"/>
+          <w:szCs w:val="20"/>
+        </w:rPr>
+      </w:pPr>
+      <w:r>
+        <w:rPr>
+          <w:rFonts w:ascii="Courier New" w:hAnsi="Courier New" w:cs="Courier New"/>
+          <w:sz w:val="20"/>
+          <w:szCs w:val="20"/>
+        </w:rPr>
+        <w:t>VALUES ((SELECT MAX(</w:t>
+      </w:r>
+      <w:proofErr w:type="spellStart"/>
+      <w:r>
+        <w:rPr>
+          <w:rFonts w:ascii="Courier New" w:hAnsi="Courier New" w:cs="Courier New"/>
+          <w:sz w:val="20"/>
+          <w:szCs w:val="20"/>
+        </w:rPr>
+        <w:t>classID</w:t>
+      </w:r>
+      <w:proofErr w:type="spellEnd"/>
+      <w:r>
+        <w:rPr>
+          <w:rFonts w:ascii="Courier New" w:hAnsi="Courier New" w:cs="Courier New"/>
+          <w:sz w:val="20"/>
+          <w:szCs w:val="20"/>
+        </w:rPr>
+        <w:t xml:space="preserve">) FROM </w:t>
+      </w:r>
+      <w:proofErr w:type="spellStart"/>
+      <w:r>
+        <w:rPr>
+          <w:rFonts w:ascii="Courier New" w:hAnsi="Courier New" w:cs="Courier New"/>
+          <w:sz w:val="20"/>
+          <w:szCs w:val="20"/>
+        </w:rPr>
+        <w:t>dbo.classroom</w:t>
+      </w:r>
+      <w:proofErr w:type="spellEnd"/>
+      <w:r>
+        <w:rPr>
+          <w:rFonts w:ascii="Courier New" w:hAnsi="Courier New" w:cs="Courier New"/>
+          <w:sz w:val="20"/>
+          <w:szCs w:val="20"/>
+        </w:rPr>
+        <w:t>)+1, (SELECT MAX(</w:t>
+      </w:r>
+      <w:proofErr w:type="spellStart"/>
+      <w:r>
+        <w:rPr>
+          <w:rFonts w:ascii="Courier New" w:hAnsi="Courier New" w:cs="Courier New"/>
+          <w:sz w:val="20"/>
+          <w:szCs w:val="20"/>
+        </w:rPr>
+        <w:t>userID</w:t>
+      </w:r>
+      <w:proofErr w:type="spellEnd"/>
+      <w:r>
+        <w:rPr>
+          <w:rFonts w:ascii="Courier New" w:hAnsi="Courier New" w:cs="Courier New"/>
+          <w:sz w:val="20"/>
+          <w:szCs w:val="20"/>
+        </w:rPr>
+        <w:t xml:space="preserve">) FROM </w:t>
+      </w:r>
+      <w:proofErr w:type="spellStart"/>
+      <w:r>
+        <w:rPr>
+          <w:rFonts w:ascii="Courier New" w:hAnsi="Courier New" w:cs="Courier New"/>
+          <w:sz w:val="20"/>
+          <w:szCs w:val="20"/>
+        </w:rPr>
+        <w:t>dbo.profiles</w:t>
+      </w:r>
+      <w:proofErr w:type="spellEnd"/>
+      <w:r>
+        <w:rPr>
+          <w:rFonts w:ascii="Courier New" w:hAnsi="Courier New" w:cs="Courier New"/>
+          <w:sz w:val="20"/>
+          <w:szCs w:val="20"/>
+        </w:rPr>
+        <w:t>));</w:t>
+      </w:r>
+    </w:p>
+    <w:p>
+      <w:pPr>
+        <w:spacing w:after="0"/>
+        <w:rPr>
+          <w:rFonts w:ascii="Courier New" w:hAnsi="Courier New" w:cs="Courier New"/>
+          <w:sz w:val="20"/>
+          <w:szCs w:val="20"/>
+        </w:rPr>
+      </w:pPr>
+      <w:r>
+        <w:rPr>
+          <w:rFonts w:ascii="Courier New" w:hAnsi="Courier New" w:cs="Courier New"/>
+          <w:sz w:val="20"/>
+          <w:szCs w:val="20"/>
+        </w:rPr>
+        <w:t xml:space="preserve">UPDATE </w:t>
+      </w:r>
+      <w:proofErr w:type="spellStart"/>
+      <w:r>
+        <w:rPr>
+          <w:rFonts w:ascii="Courier New" w:hAnsi="Courier New" w:cs="Courier New"/>
+          <w:sz w:val="20"/>
+          <w:szCs w:val="20"/>
+        </w:rPr>
+        <w:t>dbo.profiles</w:t>
+      </w:r>
+      <w:proofErr w:type="spellEnd"/>
+    </w:p>
+    <w:p>
+      <w:pPr>
+        <w:spacing w:after="0"/>
+        <w:rPr>
+          <w:rFonts w:ascii="Courier New" w:hAnsi="Courier New" w:cs="Courier New"/>
+          <w:sz w:val="20"/>
+          <w:szCs w:val="20"/>
+        </w:rPr>
+      </w:pPr>
+      <w:r>
+        <w:rPr>
+          <w:rFonts w:ascii="Courier New" w:hAnsi="Courier New" w:cs="Courier New"/>
+          <w:sz w:val="20"/>
+          <w:szCs w:val="20"/>
+        </w:rPr>
+        <w:t>SET class = (SELECT MAX(</w:t>
+      </w:r>
+      <w:proofErr w:type="spellStart"/>
+      <w:r>
+        <w:rPr>
+          <w:rFonts w:ascii="Courier New" w:hAnsi="Courier New" w:cs="Courier New"/>
+          <w:sz w:val="20"/>
+          <w:szCs w:val="20"/>
+        </w:rPr>
+        <w:t>classID</w:t>
+      </w:r>
+      <w:proofErr w:type="spellEnd"/>
+      <w:r>
+        <w:rPr>
+          <w:rFonts w:ascii="Courier New" w:hAnsi="Courier New" w:cs="Courier New"/>
+          <w:sz w:val="20"/>
+          <w:szCs w:val="20"/>
+        </w:rPr>
+        <w:t xml:space="preserve">) FROM </w:t>
+      </w:r>
+      <w:proofErr w:type="spellStart"/>
+      <w:r>
+        <w:rPr>
+          <w:rFonts w:ascii="Courier New" w:hAnsi="Courier New" w:cs="Courier New"/>
+          <w:sz w:val="20"/>
+          <w:szCs w:val="20"/>
+        </w:rPr>
+        <w:t>dbo.classroom</w:t>
+      </w:r>
+      <w:proofErr w:type="spellEnd"/>
+      <w:r>
+        <w:rPr>
+          <w:rFonts w:ascii="Courier New" w:hAnsi="Courier New" w:cs="Courier New"/>
+          <w:sz w:val="20"/>
+          <w:szCs w:val="20"/>
+        </w:rPr>
+        <w:t>)</w:t>
+      </w:r>
+    </w:p>
+    <w:p>
+      <w:pPr>
+        <w:spacing w:after="0"/>
+        <w:rPr>
+          <w:rFonts w:ascii="Courier New" w:hAnsi="Courier New" w:cs="Courier New"/>
+          <w:sz w:val="20"/>
+          <w:szCs w:val="20"/>
+        </w:rPr>
+      </w:pPr>
+      <w:r>
+        <w:rPr>
+          <w:rFonts w:ascii="Courier New" w:hAnsi="Courier New" w:cs="Courier New"/>
+          <w:sz w:val="20"/>
+          <w:szCs w:val="20"/>
+        </w:rPr>
+        <w:t xml:space="preserve">WHERE </w:t>
+      </w:r>
+      <w:proofErr w:type="spellStart"/>
+      <w:r>
+        <w:rPr>
+          <w:rFonts w:ascii="Courier New" w:hAnsi="Courier New" w:cs="Courier New"/>
+          <w:sz w:val="20"/>
+          <w:szCs w:val="20"/>
+        </w:rPr>
+        <w:t>userID</w:t>
+      </w:r>
+      <w:proofErr w:type="spellEnd"/>
+      <w:r>
+        <w:rPr>
+          <w:rFonts w:ascii="Courier New" w:hAnsi="Courier New" w:cs="Courier New"/>
+          <w:sz w:val="20"/>
+          <w:szCs w:val="20"/>
+        </w:rPr>
+        <w:t xml:space="preserve"> = (SELECT MAX(</w:t>
+      </w:r>
+      <w:proofErr w:type="spellStart"/>
+      <w:r>
+        <w:rPr>
+          <w:rFonts w:ascii="Courier New" w:hAnsi="Courier New" w:cs="Courier New"/>
+          <w:sz w:val="20"/>
+          <w:szCs w:val="20"/>
+        </w:rPr>
+        <w:t>userID</w:t>
+      </w:r>
+      <w:proofErr w:type="spellEnd"/>
+      <w:r>
+        <w:rPr>
+          <w:rFonts w:ascii="Courier New" w:hAnsi="Courier New" w:cs="Courier New"/>
+          <w:sz w:val="20"/>
+          <w:szCs w:val="20"/>
+        </w:rPr>
+        <w:t xml:space="preserve">) FROM </w:t>
+      </w:r>
+      <w:proofErr w:type="spellStart"/>
+      <w:r>
+        <w:rPr>
+          <w:rFonts w:ascii="Courier New" w:hAnsi="Courier New" w:cs="Courier New"/>
+          <w:sz w:val="20"/>
+          <w:szCs w:val="20"/>
+        </w:rPr>
+        <w:t>dbo.profiles</w:t>
+      </w:r>
+      <w:proofErr w:type="spellEnd"/>
+      <w:r>
+        <w:rPr>
+          <w:rFonts w:ascii="Courier New" w:hAnsi="Courier New" w:cs="Courier New"/>
+          <w:sz w:val="20"/>
+          <w:szCs w:val="20"/>
+        </w:rPr>
+        <w:t>);</w:t>
+      </w:r>
+    </w:p>
+    <w:p>
+      <w:pPr>
+        <w:spacing w:after="0"/>
+        <w:rPr>
+          <w:rFonts w:ascii="Courier New" w:hAnsi="Courier New" w:cs="Courier New"/>
+          <w:sz w:val="20"/>
+          <w:szCs w:val="20"/>
+        </w:rPr>
+      </w:pPr>
     </w:p>
     <w:p>
       <w:pPr>
@@ -264,8 +718,18 @@
           <w:sz w:val="20"/>
           <w:szCs w:val="20"/>
         </w:rPr>
-        <w:t>UPDATE dbo.profiles</w:t>
-      </w:r>
+        <w:t xml:space="preserve">UPDATE </w:t>
+      </w:r>
+      <w:proofErr w:type="spellStart"/>
+      <w:r>
+        <w:rPr>
+          <w:rFonts w:ascii="Courier New" w:hAnsi="Courier New" w:cs="Courier New"/>
+          <w:sz w:val="20"/>
+          <w:szCs w:val="20"/>
+        </w:rPr>
+        <w:t>dbo.profiles</w:t>
+      </w:r>
+      <w:proofErr w:type="spellEnd"/>
     </w:p>
     <w:p>
       <w:pPr>
@@ -300,38 +764,148 @@
           <w:sz w:val="20"/>
           <w:szCs w:val="20"/>
         </w:rPr>
-        <w:t>WHERE class = (SELECT classID from dbo.classroom</w:t>
-      </w:r>
-    </w:p>
-    <w:p>
-      <w:pPr>
-        <w:spacing w:after="0"/>
-        <w:rPr>
-          <w:rFonts w:ascii="Courier New" w:hAnsi="Courier New" w:cs="Courier New"/>
-          <w:sz w:val="20"/>
-          <w:szCs w:val="20"/>
-        </w:rPr>
-      </w:pPr>
-      <w:r>
-        <w:rPr>
-          <w:rFonts w:ascii="Courier New" w:hAnsi="Courier New" w:cs="Courier New"/>
-          <w:sz w:val="20"/>
-          <w:szCs w:val="20"/>
-        </w:rPr>
-        <w:t>WHERE teacherName = (SELECT userID FROM dbo.profiles WHERE username = '</w:t>
-      </w:r>
-      <w:r>
-        <w:rPr>
-          <w:rFonts w:ascii="Courier New" w:hAnsi="Courier New" w:cs="Courier New"/>
-          <w:b/>
-          <w:bCs/>
-          <w:i/>
-          <w:iCs/>
-          <w:color w:val="FF0000"/>
-          <w:sz w:val="20"/>
-          <w:szCs w:val="20"/>
-        </w:rPr>
-        <w:t>&lt;teacher_name&gt;</w:t>
+        <w:t xml:space="preserve">WHERE class = (SELECT </w:t>
+      </w:r>
+      <w:proofErr w:type="spellStart"/>
+      <w:r>
+        <w:rPr>
+          <w:rFonts w:ascii="Courier New" w:hAnsi="Courier New" w:cs="Courier New"/>
+          <w:sz w:val="20"/>
+          <w:szCs w:val="20"/>
+        </w:rPr>
+        <w:t>classID</w:t>
+      </w:r>
+      <w:proofErr w:type="spellEnd"/>
+      <w:r>
+        <w:rPr>
+          <w:rFonts w:ascii="Courier New" w:hAnsi="Courier New" w:cs="Courier New"/>
+          <w:sz w:val="20"/>
+          <w:szCs w:val="20"/>
+        </w:rPr>
+        <w:t xml:space="preserve"> from </w:t>
+      </w:r>
+      <w:proofErr w:type="spellStart"/>
+      <w:r>
+        <w:rPr>
+          <w:rFonts w:ascii="Courier New" w:hAnsi="Courier New" w:cs="Courier New"/>
+          <w:sz w:val="20"/>
+          <w:szCs w:val="20"/>
+        </w:rPr>
+        <w:t>dbo.classroom</w:t>
+      </w:r>
+      <w:proofErr w:type="spellEnd"/>
+    </w:p>
+    <w:p>
+      <w:pPr>
+        <w:spacing w:after="0"/>
+        <w:rPr>
+          <w:rFonts w:ascii="Courier New" w:hAnsi="Courier New" w:cs="Courier New"/>
+          <w:sz w:val="20"/>
+          <w:szCs w:val="20"/>
+        </w:rPr>
+      </w:pPr>
+      <w:r>
+        <w:rPr>
+          <w:rFonts w:ascii="Courier New" w:hAnsi="Courier New" w:cs="Courier New"/>
+          <w:sz w:val="20"/>
+          <w:szCs w:val="20"/>
+        </w:rPr>
+        <w:t xml:space="preserve">WHERE </w:t>
+      </w:r>
+      <w:proofErr w:type="spellStart"/>
+      <w:r>
+        <w:rPr>
+          <w:rFonts w:ascii="Courier New" w:hAnsi="Courier New" w:cs="Courier New"/>
+          <w:sz w:val="20"/>
+          <w:szCs w:val="20"/>
+        </w:rPr>
+        <w:t>teacherName</w:t>
+      </w:r>
+      <w:proofErr w:type="spellEnd"/>
+      <w:r>
+        <w:rPr>
+          <w:rFonts w:ascii="Courier New" w:hAnsi="Courier New" w:cs="Courier New"/>
+          <w:sz w:val="20"/>
+          <w:szCs w:val="20"/>
+        </w:rPr>
+        <w:t xml:space="preserve"> = (SELECT </w:t>
+      </w:r>
+      <w:proofErr w:type="spellStart"/>
+      <w:r>
+        <w:rPr>
+          <w:rFonts w:ascii="Courier New" w:hAnsi="Courier New" w:cs="Courier New"/>
+          <w:sz w:val="20"/>
+          <w:szCs w:val="20"/>
+        </w:rPr>
+        <w:t>userID</w:t>
+      </w:r>
+      <w:proofErr w:type="spellEnd"/>
+      <w:r>
+        <w:rPr>
+          <w:rFonts w:ascii="Courier New" w:hAnsi="Courier New" w:cs="Courier New"/>
+          <w:sz w:val="20"/>
+          <w:szCs w:val="20"/>
+        </w:rPr>
+        <w:t xml:space="preserve"> FROM </w:t>
+      </w:r>
+      <w:proofErr w:type="spellStart"/>
+      <w:r>
+        <w:rPr>
+          <w:rFonts w:ascii="Courier New" w:hAnsi="Courier New" w:cs="Courier New"/>
+          <w:sz w:val="20"/>
+          <w:szCs w:val="20"/>
+        </w:rPr>
+        <w:t>dbo.profiles</w:t>
+      </w:r>
+      <w:proofErr w:type="spellEnd"/>
+      <w:r>
+        <w:rPr>
+          <w:rFonts w:ascii="Courier New" w:hAnsi="Courier New" w:cs="Courier New"/>
+          <w:sz w:val="20"/>
+          <w:szCs w:val="20"/>
+        </w:rPr>
+        <w:t xml:space="preserve"> WHERE username = '</w:t>
+      </w:r>
+      <w:r>
+        <w:rPr>
+          <w:rFonts w:ascii="Courier New" w:hAnsi="Courier New" w:cs="Courier New"/>
+          <w:b/>
+          <w:bCs/>
+          <w:i/>
+          <w:iCs/>
+          <w:color w:val="FF0000"/>
+          <w:sz w:val="20"/>
+          <w:szCs w:val="20"/>
+        </w:rPr>
+        <w:t>&lt;</w:t>
+      </w:r>
+      <w:proofErr w:type="spellStart"/>
+      <w:r>
+        <w:rPr>
+          <w:rFonts w:ascii="Courier New" w:hAnsi="Courier New" w:cs="Courier New"/>
+          <w:b/>
+          <w:bCs/>
+          <w:i/>
+          <w:iCs/>
+          <w:color w:val="FF0000"/>
+          <w:sz w:val="20"/>
+          <w:szCs w:val="20"/>
+        </w:rPr>
+        <w:t>teacher_name</w:t>
+      </w:r>
+      <w:proofErr w:type="spellEnd"/>
+      <w:r>
+        <w:rPr>
+          <w:rFonts w:ascii="Courier New" w:hAnsi="Courier New" w:cs="Courier New"/>
+          <w:b/>
+          <w:bCs/>
+          <w:i/>
+          <w:iCs/>
+          <w:color w:val="FF0000"/>
+          <w:sz w:val="20"/>
+          <w:szCs w:val="20"/>
+        </w:rPr>
+        <w:t>&gt;</w:t>
       </w:r>
       <w:r>
         <w:rPr>
@@ -357,38 +931,130 @@
           <w:sz w:val="20"/>
           <w:szCs w:val="20"/>
         </w:rPr>
-        <w:t>DELETE FROM dbo.classroom</w:t>
-      </w:r>
-    </w:p>
-    <w:p>
-      <w:pPr>
-        <w:spacing w:after="0"/>
-        <w:rPr>
-          <w:rFonts w:ascii="Courier New" w:hAnsi="Courier New" w:cs="Courier New"/>
-          <w:sz w:val="20"/>
-          <w:szCs w:val="20"/>
-        </w:rPr>
-      </w:pPr>
-      <w:r>
-        <w:rPr>
-          <w:rFonts w:ascii="Courier New" w:hAnsi="Courier New" w:cs="Courier New"/>
-          <w:sz w:val="20"/>
-          <w:szCs w:val="20"/>
-        </w:rPr>
-        <w:t>WHERE teacherName = (SELECT userID FROM dbo.profiles WHERE username = '</w:t>
-      </w:r>
-      <w:r>
-        <w:rPr>
-          <w:rFonts w:ascii="Courier New" w:hAnsi="Courier New" w:cs="Courier New"/>
-          <w:b/>
-          <w:bCs/>
-          <w:i/>
-          <w:iCs/>
-          <w:color w:val="FF0000"/>
-          <w:sz w:val="20"/>
-          <w:szCs w:val="20"/>
-        </w:rPr>
-        <w:t>&lt;teacher_name&gt;</w:t>
+        <w:t xml:space="preserve">DELETE FROM </w:t>
+      </w:r>
+      <w:proofErr w:type="spellStart"/>
+      <w:r>
+        <w:rPr>
+          <w:rFonts w:ascii="Courier New" w:hAnsi="Courier New" w:cs="Courier New"/>
+          <w:sz w:val="20"/>
+          <w:szCs w:val="20"/>
+        </w:rPr>
+        <w:t>dbo.classroom</w:t>
+      </w:r>
+      <w:proofErr w:type="spellEnd"/>
+    </w:p>
+    <w:p>
+      <w:pPr>
+        <w:spacing w:after="0"/>
+        <w:rPr>
+          <w:rFonts w:ascii="Courier New" w:hAnsi="Courier New" w:cs="Courier New"/>
+          <w:sz w:val="20"/>
+          <w:szCs w:val="20"/>
+        </w:rPr>
+      </w:pPr>
+      <w:r>
+        <w:rPr>
+          <w:rFonts w:ascii="Courier New" w:hAnsi="Courier New" w:cs="Courier New"/>
+          <w:sz w:val="20"/>
+          <w:szCs w:val="20"/>
+        </w:rPr>
+        <w:t xml:space="preserve">WHERE </w:t>
+      </w:r>
+      <w:proofErr w:type="spellStart"/>
+      <w:r>
+        <w:rPr>
+          <w:rFonts w:ascii="Courier New" w:hAnsi="Courier New" w:cs="Courier New"/>
+          <w:sz w:val="20"/>
+          <w:szCs w:val="20"/>
+        </w:rPr>
+        <w:t>teacherName</w:t>
+      </w:r>
+      <w:proofErr w:type="spellEnd"/>
+      <w:r>
+        <w:rPr>
+          <w:rFonts w:ascii="Courier New" w:hAnsi="Courier New" w:cs="Courier New"/>
+          <w:sz w:val="20"/>
+          <w:szCs w:val="20"/>
+        </w:rPr>
+        <w:t xml:space="preserve"> = (SELECT </w:t>
+      </w:r>
+      <w:proofErr w:type="spellStart"/>
+      <w:r>
+        <w:rPr>
+          <w:rFonts w:ascii="Courier New" w:hAnsi="Courier New" w:cs="Courier New"/>
+          <w:sz w:val="20"/>
+          <w:szCs w:val="20"/>
+        </w:rPr>
+        <w:t>userID</w:t>
+      </w:r>
+      <w:proofErr w:type="spellEnd"/>
+      <w:r>
+        <w:rPr>
+          <w:rFonts w:ascii="Courier New" w:hAnsi="Courier New" w:cs="Courier New"/>
+          <w:sz w:val="20"/>
+          <w:szCs w:val="20"/>
+        </w:rPr>
+        <w:t xml:space="preserve"> FROM </w:t>
+      </w:r>
+      <w:proofErr w:type="spellStart"/>
+      <w:r>
+        <w:rPr>
+          <w:rFonts w:ascii="Courier New" w:hAnsi="Courier New" w:cs="Courier New"/>
+          <w:sz w:val="20"/>
+          <w:szCs w:val="20"/>
+        </w:rPr>
+        <w:t>dbo.profiles</w:t>
+      </w:r>
+      <w:proofErr w:type="spellEnd"/>
+      <w:r>
+        <w:rPr>
+          <w:rFonts w:ascii="Courier New" w:hAnsi="Courier New" w:cs="Courier New"/>
+          <w:sz w:val="20"/>
+          <w:szCs w:val="20"/>
+        </w:rPr>
+        <w:t xml:space="preserve"> WHERE username = '</w:t>
+      </w:r>
+      <w:r>
+        <w:rPr>
+          <w:rFonts w:ascii="Courier New" w:hAnsi="Courier New" w:cs="Courier New"/>
+          <w:b/>
+          <w:bCs/>
+          <w:i/>
+          <w:iCs/>
+          <w:color w:val="FF0000"/>
+          <w:sz w:val="20"/>
+          <w:szCs w:val="20"/>
+        </w:rPr>
+        <w:t>&lt;</w:t>
+      </w:r>
+      <w:proofErr w:type="spellStart"/>
+      <w:r>
+        <w:rPr>
+          <w:rFonts w:ascii="Courier New" w:hAnsi="Courier New" w:cs="Courier New"/>
+          <w:b/>
+          <w:bCs/>
+          <w:i/>
+          <w:iCs/>
+          <w:color w:val="FF0000"/>
+          <w:sz w:val="20"/>
+          <w:szCs w:val="20"/>
+        </w:rPr>
+        <w:t>teacher_name</w:t>
+      </w:r>
+      <w:proofErr w:type="spellEnd"/>
+      <w:r>
+        <w:rPr>
+          <w:rFonts w:ascii="Courier New" w:hAnsi="Courier New" w:cs="Courier New"/>
+          <w:b/>
+          <w:bCs/>
+          <w:i/>
+          <w:iCs/>
+          <w:color w:val="FF0000"/>
+          <w:sz w:val="20"/>
+          <w:szCs w:val="20"/>
+        </w:rPr>
+        <w:t>&gt;</w:t>
       </w:r>
       <w:r>
         <w:rPr>
@@ -414,8 +1080,18 @@
           <w:sz w:val="20"/>
           <w:szCs w:val="20"/>
         </w:rPr>
-        <w:t>DELETE FROM dbo.profiles</w:t>
-      </w:r>
+        <w:t xml:space="preserve">DELETE FROM </w:t>
+      </w:r>
+      <w:proofErr w:type="spellStart"/>
+      <w:r>
+        <w:rPr>
+          <w:rFonts w:ascii="Courier New" w:hAnsi="Courier New" w:cs="Courier New"/>
+          <w:sz w:val="20"/>
+          <w:szCs w:val="20"/>
+        </w:rPr>
+        <w:t>dbo.profiles</w:t>
+      </w:r>
+      <w:proofErr w:type="spellEnd"/>
     </w:p>
     <w:p>
       <w:pPr>
@@ -445,7 +1121,35 @@
           <w:sz w:val="20"/>
           <w:szCs w:val="20"/>
         </w:rPr>
-        <w:t>&lt;teacher_name&gt;</w:t>
+        <w:t>&lt;</w:t>
+      </w:r>
+      <w:proofErr w:type="spellStart"/>
+      <w:r>
+        <w:rPr>
+          <w:rFonts w:ascii="Courier New" w:hAnsi="Courier New" w:cs="Courier New"/>
+          <w:b/>
+          <w:bCs/>
+          <w:i/>
+          <w:iCs/>
+          <w:color w:val="FF0000"/>
+          <w:sz w:val="20"/>
+          <w:szCs w:val="20"/>
+        </w:rPr>
+        <w:t>teacher_name</w:t>
+      </w:r>
+      <w:proofErr w:type="spellEnd"/>
+      <w:r>
+        <w:rPr>
+          <w:rFonts w:ascii="Courier New" w:hAnsi="Courier New" w:cs="Courier New"/>
+          <w:b/>
+          <w:bCs/>
+          <w:i/>
+          <w:iCs/>
+          <w:color w:val="FF0000"/>
+          <w:sz w:val="20"/>
+          <w:szCs w:val="20"/>
+        </w:rPr>
+        <w:t>&gt;</w:t>
       </w:r>
       <w:r>
         <w:rPr>
@@ -491,6 +1195,26 @@
         <w:spacing w:after="0"/>
         <w:rPr>
           <w:rFonts w:ascii="Courier New" w:hAnsi="Courier New" w:cs="Courier New"/>
+          <w:sz w:val="20"/>
+          <w:szCs w:val="20"/>
+        </w:rPr>
+      </w:pPr>
+    </w:p>
+    <w:p>
+      <w:pPr>
+        <w:spacing w:after="0"/>
+        <w:rPr>
+          <w:rFonts w:ascii="Courier New" w:hAnsi="Courier New" w:cs="Courier New"/>
+          <w:sz w:val="20"/>
+          <w:szCs w:val="20"/>
+        </w:rPr>
+      </w:pPr>
+    </w:p>
+    <w:p>
+      <w:pPr>
+        <w:spacing w:after="0"/>
+        <w:rPr>
+          <w:rFonts w:ascii="Courier New" w:hAnsi="Courier New" w:cs="Courier New"/>
           <w:b/>
           <w:bCs/>
           <w:sz w:val="20"/>
@@ -515,70 +1239,238 @@
         <w:spacing w:after="0"/>
         <w:rPr>
           <w:rFonts w:ascii="Courier New" w:hAnsi="Courier New" w:cs="Courier New"/>
-          <w:b/>
-          <w:bCs/>
-          <w:sz w:val="20"/>
-          <w:szCs w:val="20"/>
-        </w:rPr>
-      </w:pPr>
-      <w:r>
-        <w:rPr>
-          <w:rFonts w:ascii="Courier New" w:hAnsi="Courier New" w:cs="Courier New"/>
-          <w:b/>
-          <w:bCs/>
-          <w:sz w:val="20"/>
-          <w:szCs w:val="20"/>
-        </w:rPr>
-        <w:t>A) when teacher/classroom is NOT known:</w:t>
-      </w:r>
-    </w:p>
-    <w:p>
-      <w:pPr>
-        <w:spacing w:after="0"/>
-        <w:rPr>
-          <w:rFonts w:ascii="Courier New" w:hAnsi="Courier New" w:cs="Courier New"/>
-          <w:sz w:val="20"/>
-          <w:szCs w:val="20"/>
-        </w:rPr>
-      </w:pPr>
-      <w:r>
-        <w:rPr>
-          <w:rFonts w:ascii="Courier New" w:hAnsi="Courier New" w:cs="Courier New"/>
-          <w:sz w:val="20"/>
-          <w:szCs w:val="20"/>
-        </w:rPr>
-        <w:t>INSERT INTO dbo.profiles (userID, username, password, email, profileType, class, mathLevel, englishLevel, historyLevel, scienceLevel)</w:t>
-      </w:r>
-    </w:p>
-    <w:p>
-      <w:pPr>
-        <w:spacing w:after="0"/>
-        <w:rPr>
-          <w:rFonts w:ascii="Courier New" w:hAnsi="Courier New" w:cs="Courier New"/>
-          <w:sz w:val="20"/>
-          <w:szCs w:val="20"/>
-        </w:rPr>
-      </w:pPr>
-      <w:r>
-        <w:rPr>
-          <w:rFonts w:ascii="Courier New" w:hAnsi="Courier New" w:cs="Courier New"/>
-          <w:sz w:val="20"/>
-          <w:szCs w:val="20"/>
-        </w:rPr>
-        <w:t>VALUES((SELECT MAX(userID) FROM dbo.profiles)+1, '</w:t>
-      </w:r>
-      <w:r>
-        <w:rPr>
-          <w:rFonts w:ascii="Courier New" w:hAnsi="Courier New" w:cs="Courier New"/>
-          <w:b/>
-          <w:bCs/>
-          <w:i/>
-          <w:iCs/>
-          <w:color w:val="FF0000"/>
-          <w:sz w:val="20"/>
-          <w:szCs w:val="20"/>
-        </w:rPr>
-        <w:t>&lt;student_name&gt;</w:t>
+          <w:sz w:val="20"/>
+          <w:szCs w:val="20"/>
+        </w:rPr>
+      </w:pPr>
+      <w:r>
+        <w:rPr>
+          <w:rFonts w:ascii="Courier New" w:hAnsi="Courier New" w:cs="Courier New"/>
+          <w:sz w:val="20"/>
+          <w:szCs w:val="20"/>
+        </w:rPr>
+        <w:t xml:space="preserve">INSERT INTO </w:t>
+      </w:r>
+      <w:proofErr w:type="spellStart"/>
+      <w:r>
+        <w:rPr>
+          <w:rFonts w:ascii="Courier New" w:hAnsi="Courier New" w:cs="Courier New"/>
+          <w:sz w:val="20"/>
+          <w:szCs w:val="20"/>
+        </w:rPr>
+        <w:t>dbo.profiles</w:t>
+      </w:r>
+      <w:proofErr w:type="spellEnd"/>
+      <w:r>
+        <w:rPr>
+          <w:rFonts w:ascii="Courier New" w:hAnsi="Courier New" w:cs="Courier New"/>
+          <w:sz w:val="20"/>
+          <w:szCs w:val="20"/>
+        </w:rPr>
+        <w:t xml:space="preserve"> (</w:t>
+      </w:r>
+      <w:proofErr w:type="spellStart"/>
+      <w:r>
+        <w:rPr>
+          <w:rFonts w:ascii="Courier New" w:hAnsi="Courier New" w:cs="Courier New"/>
+          <w:sz w:val="20"/>
+          <w:szCs w:val="20"/>
+        </w:rPr>
+        <w:t>userID</w:t>
+      </w:r>
+      <w:proofErr w:type="spellEnd"/>
+      <w:r>
+        <w:rPr>
+          <w:rFonts w:ascii="Courier New" w:hAnsi="Courier New" w:cs="Courier New"/>
+          <w:sz w:val="20"/>
+          <w:szCs w:val="20"/>
+        </w:rPr>
+        <w:t xml:space="preserve">, username, password, email, </w:t>
+      </w:r>
+      <w:proofErr w:type="spellStart"/>
+      <w:r>
+        <w:rPr>
+          <w:rFonts w:ascii="Courier New" w:hAnsi="Courier New" w:cs="Courier New"/>
+          <w:sz w:val="20"/>
+          <w:szCs w:val="20"/>
+        </w:rPr>
+        <w:t>profileType</w:t>
+      </w:r>
+      <w:proofErr w:type="spellEnd"/>
+      <w:r>
+        <w:rPr>
+          <w:rFonts w:ascii="Courier New" w:hAnsi="Courier New" w:cs="Courier New"/>
+          <w:sz w:val="20"/>
+          <w:szCs w:val="20"/>
+        </w:rPr>
+        <w:t xml:space="preserve">, class, </w:t>
+      </w:r>
+      <w:proofErr w:type="spellStart"/>
+      <w:r>
+        <w:rPr>
+          <w:rFonts w:ascii="Courier New" w:hAnsi="Courier New" w:cs="Courier New"/>
+          <w:sz w:val="20"/>
+          <w:szCs w:val="20"/>
+        </w:rPr>
+        <w:t>mathLevel</w:t>
+      </w:r>
+      <w:proofErr w:type="spellEnd"/>
+      <w:r>
+        <w:rPr>
+          <w:rFonts w:ascii="Courier New" w:hAnsi="Courier New" w:cs="Courier New"/>
+          <w:sz w:val="20"/>
+          <w:szCs w:val="20"/>
+        </w:rPr>
+        <w:t xml:space="preserve">, </w:t>
+      </w:r>
+      <w:proofErr w:type="spellStart"/>
+      <w:r>
+        <w:rPr>
+          <w:rFonts w:ascii="Courier New" w:hAnsi="Courier New" w:cs="Courier New"/>
+          <w:sz w:val="20"/>
+          <w:szCs w:val="20"/>
+        </w:rPr>
+        <w:t>englishLevel</w:t>
+      </w:r>
+      <w:proofErr w:type="spellEnd"/>
+      <w:r>
+        <w:rPr>
+          <w:rFonts w:ascii="Courier New" w:hAnsi="Courier New" w:cs="Courier New"/>
+          <w:sz w:val="20"/>
+          <w:szCs w:val="20"/>
+        </w:rPr>
+        <w:t xml:space="preserve">, </w:t>
+      </w:r>
+      <w:proofErr w:type="spellStart"/>
+      <w:r>
+        <w:rPr>
+          <w:rFonts w:ascii="Courier New" w:hAnsi="Courier New" w:cs="Courier New"/>
+          <w:sz w:val="20"/>
+          <w:szCs w:val="20"/>
+        </w:rPr>
+        <w:t>historyLevel</w:t>
+      </w:r>
+      <w:proofErr w:type="spellEnd"/>
+      <w:r>
+        <w:rPr>
+          <w:rFonts w:ascii="Courier New" w:hAnsi="Courier New" w:cs="Courier New"/>
+          <w:sz w:val="20"/>
+          <w:szCs w:val="20"/>
+        </w:rPr>
+        <w:t xml:space="preserve">, </w:t>
+      </w:r>
+      <w:proofErr w:type="spellStart"/>
+      <w:r>
+        <w:rPr>
+          <w:rFonts w:ascii="Courier New" w:hAnsi="Courier New" w:cs="Courier New"/>
+          <w:sz w:val="20"/>
+          <w:szCs w:val="20"/>
+        </w:rPr>
+        <w:t>scienceLevel</w:t>
+      </w:r>
+      <w:proofErr w:type="spellEnd"/>
+      <w:r>
+        <w:rPr>
+          <w:rFonts w:ascii="Courier New" w:hAnsi="Courier New" w:cs="Courier New"/>
+          <w:sz w:val="20"/>
+          <w:szCs w:val="20"/>
+        </w:rPr>
+        <w:t>)</w:t>
+      </w:r>
+    </w:p>
+    <w:p>
+      <w:pPr>
+        <w:spacing w:after="0"/>
+        <w:rPr>
+          <w:rFonts w:ascii="Courier New" w:hAnsi="Courier New" w:cs="Courier New"/>
+          <w:sz w:val="20"/>
+          <w:szCs w:val="20"/>
+        </w:rPr>
+      </w:pPr>
+      <w:r>
+        <w:rPr>
+          <w:rFonts w:ascii="Courier New" w:hAnsi="Courier New" w:cs="Courier New"/>
+          <w:sz w:val="20"/>
+          <w:szCs w:val="20"/>
+        </w:rPr>
+        <w:t>VALUES((SELECT MAX(</w:t>
+      </w:r>
+      <w:proofErr w:type="spellStart"/>
+      <w:r>
+        <w:rPr>
+          <w:rFonts w:ascii="Courier New" w:hAnsi="Courier New" w:cs="Courier New"/>
+          <w:sz w:val="20"/>
+          <w:szCs w:val="20"/>
+        </w:rPr>
+        <w:t>userID</w:t>
+      </w:r>
+      <w:proofErr w:type="spellEnd"/>
+      <w:r>
+        <w:rPr>
+          <w:rFonts w:ascii="Courier New" w:hAnsi="Courier New" w:cs="Courier New"/>
+          <w:sz w:val="20"/>
+          <w:szCs w:val="20"/>
+        </w:rPr>
+        <w:t xml:space="preserve">) FROM </w:t>
+      </w:r>
+      <w:proofErr w:type="spellStart"/>
+      <w:r>
+        <w:rPr>
+          <w:rFonts w:ascii="Courier New" w:hAnsi="Courier New" w:cs="Courier New"/>
+          <w:sz w:val="20"/>
+          <w:szCs w:val="20"/>
+        </w:rPr>
+        <w:t>dbo.profiles</w:t>
+      </w:r>
+      <w:proofErr w:type="spellEnd"/>
+      <w:r>
+        <w:rPr>
+          <w:rFonts w:ascii="Courier New" w:hAnsi="Courier New" w:cs="Courier New"/>
+          <w:sz w:val="20"/>
+          <w:szCs w:val="20"/>
+        </w:rPr>
+        <w:t>)+1, '</w:t>
+      </w:r>
+      <w:r>
+        <w:rPr>
+          <w:rFonts w:ascii="Courier New" w:hAnsi="Courier New" w:cs="Courier New"/>
+          <w:b/>
+          <w:bCs/>
+          <w:i/>
+          <w:iCs/>
+          <w:color w:val="FF0000"/>
+          <w:sz w:val="20"/>
+          <w:szCs w:val="20"/>
+        </w:rPr>
+        <w:t>&lt;</w:t>
+      </w:r>
+      <w:proofErr w:type="spellStart"/>
+      <w:r>
+        <w:rPr>
+          <w:rFonts w:ascii="Courier New" w:hAnsi="Courier New" w:cs="Courier New"/>
+          <w:b/>
+          <w:bCs/>
+          <w:i/>
+          <w:iCs/>
+          <w:color w:val="FF0000"/>
+          <w:sz w:val="20"/>
+          <w:szCs w:val="20"/>
+        </w:rPr>
+        <w:t>student_name</w:t>
+      </w:r>
+      <w:proofErr w:type="spellEnd"/>
+      <w:r>
+        <w:rPr>
+          <w:rFonts w:ascii="Courier New" w:hAnsi="Courier New" w:cs="Courier New"/>
+          <w:b/>
+          <w:bCs/>
+          <w:i/>
+          <w:iCs/>
+          <w:color w:val="FF0000"/>
+          <w:sz w:val="20"/>
+          <w:szCs w:val="20"/>
+        </w:rPr>
+        <w:t>&gt;</w:t>
       </w:r>
       <w:r>
         <w:rPr>
@@ -620,138 +1512,35 @@
           <w:sz w:val="20"/>
           <w:szCs w:val="20"/>
         </w:rPr>
-        <w:t>&lt;email_address&gt;</w:t>
-      </w:r>
-      <w:r>
-        <w:rPr>
-          <w:rFonts w:ascii="Courier New" w:hAnsi="Courier New" w:cs="Courier New"/>
-          <w:sz w:val="20"/>
-          <w:szCs w:val="20"/>
-        </w:rPr>
-        <w:t>', 0, NULL, 0, 0, 0, 0);</w:t>
-      </w:r>
-    </w:p>
-    <w:p>
-      <w:pPr>
-        <w:spacing w:after="0"/>
-        <w:rPr>
-          <w:rFonts w:ascii="Courier New" w:hAnsi="Courier New" w:cs="Courier New"/>
-          <w:sz w:val="20"/>
-          <w:szCs w:val="20"/>
-        </w:rPr>
-      </w:pPr>
-    </w:p>
-    <w:p>
-      <w:pPr>
-        <w:spacing w:after="0"/>
-        <w:rPr>
-          <w:rFonts w:ascii="Courier New" w:hAnsi="Courier New" w:cs="Courier New"/>
-          <w:b/>
-          <w:bCs/>
-          <w:sz w:val="20"/>
-          <w:szCs w:val="20"/>
-        </w:rPr>
-      </w:pPr>
-      <w:r>
-        <w:rPr>
-          <w:rFonts w:ascii="Courier New" w:hAnsi="Courier New" w:cs="Courier New"/>
-          <w:b/>
-          <w:bCs/>
-          <w:sz w:val="20"/>
-          <w:szCs w:val="20"/>
-        </w:rPr>
-        <w:t>B) when teacher/classroom IS known</w:t>
-      </w:r>
-    </w:p>
-    <w:p>
-      <w:pPr>
-        <w:spacing w:after="0"/>
-        <w:rPr>
-          <w:rFonts w:ascii="Courier New" w:hAnsi="Courier New" w:cs="Courier New"/>
-          <w:sz w:val="20"/>
-          <w:szCs w:val="20"/>
-        </w:rPr>
-      </w:pPr>
-      <w:r>
-        <w:rPr>
-          <w:rFonts w:ascii="Courier New" w:hAnsi="Courier New" w:cs="Courier New"/>
-          <w:sz w:val="20"/>
-          <w:szCs w:val="20"/>
-        </w:rPr>
-        <w:t>INSERT INTO dbo.profiles (userID, username, password, email, profileType, class, mathLevel, englishLevel, historyLevel, scienceLevel)</w:t>
-      </w:r>
-    </w:p>
-    <w:p>
-      <w:pPr>
-        <w:spacing w:after="0"/>
-        <w:rPr>
-          <w:rFonts w:ascii="Courier New" w:hAnsi="Courier New" w:cs="Courier New"/>
-          <w:sz w:val="20"/>
-          <w:szCs w:val="20"/>
-        </w:rPr>
-      </w:pPr>
-      <w:r>
-        <w:rPr>
-          <w:rFonts w:ascii="Courier New" w:hAnsi="Courier New" w:cs="Courier New"/>
-          <w:sz w:val="20"/>
-          <w:szCs w:val="20"/>
-        </w:rPr>
-        <w:t>VALUES((SELECT MAX(userID) FROM dbo.profiles)+1, '</w:t>
-      </w:r>
-      <w:r>
-        <w:rPr>
-          <w:rFonts w:ascii="Courier New" w:hAnsi="Courier New" w:cs="Courier New"/>
-          <w:b/>
-          <w:bCs/>
-          <w:i/>
-          <w:iCs/>
-          <w:color w:val="FF0000"/>
-          <w:sz w:val="20"/>
-          <w:szCs w:val="20"/>
-        </w:rPr>
-        <w:t>&lt;student_name&gt;</w:t>
-      </w:r>
-      <w:r>
-        <w:rPr>
-          <w:rFonts w:ascii="Courier New" w:hAnsi="Courier New" w:cs="Courier New"/>
-          <w:sz w:val="20"/>
-          <w:szCs w:val="20"/>
-        </w:rPr>
-        <w:t>', '</w:t>
-      </w:r>
-      <w:r>
-        <w:rPr>
-          <w:rFonts w:ascii="Courier New" w:hAnsi="Courier New" w:cs="Courier New"/>
-          <w:b/>
-          <w:bCs/>
-          <w:i/>
-          <w:iCs/>
-          <w:color w:val="FF0000"/>
-          <w:sz w:val="20"/>
-          <w:szCs w:val="20"/>
-        </w:rPr>
-        <w:t>&lt;password&gt;</w:t>
-      </w:r>
-      <w:r>
-        <w:rPr>
-          <w:rFonts w:ascii="Courier New" w:hAnsi="Courier New" w:cs="Courier New"/>
-          <w:sz w:val="20"/>
-          <w:szCs w:val="20"/>
-        </w:rPr>
-        <w:t>', '</w:t>
-      </w:r>
-      <w:r>
-        <w:rPr>
-          <w:rFonts w:ascii="Courier New" w:hAnsi="Courier New" w:cs="Courier New"/>
-          <w:b/>
-          <w:bCs/>
-          <w:i/>
-          <w:iCs/>
-          <w:color w:val="FF0000"/>
-          <w:sz w:val="20"/>
-          <w:szCs w:val="20"/>
-        </w:rPr>
-        <w:t>&lt;email_address&gt;</w:t>
+        <w:t>&lt;</w:t>
+      </w:r>
+      <w:proofErr w:type="spellStart"/>
+      <w:r>
+        <w:rPr>
+          <w:rFonts w:ascii="Courier New" w:hAnsi="Courier New" w:cs="Courier New"/>
+          <w:b/>
+          <w:bCs/>
+          <w:i/>
+          <w:iCs/>
+          <w:color w:val="FF0000"/>
+          <w:sz w:val="20"/>
+          <w:szCs w:val="20"/>
+        </w:rPr>
+        <w:t>email_address</w:t>
+      </w:r>
+      <w:proofErr w:type="spellEnd"/>
+      <w:r>
+        <w:rPr>
+          <w:rFonts w:ascii="Courier New" w:hAnsi="Courier New" w:cs="Courier New"/>
+          <w:b/>
+          <w:bCs/>
+          <w:i/>
+          <w:iCs/>
+          <w:color w:val="FF0000"/>
+          <w:sz w:val="20"/>
+          <w:szCs w:val="20"/>
+        </w:rPr>
+        <w:t>&gt;</w:t>
       </w:r>
       <w:r>
         <w:rPr>
@@ -777,20 +1566,138 @@
           <w:sz w:val="20"/>
           <w:szCs w:val="20"/>
         </w:rPr>
-        <w:t>(SELECT classID FROM dbo.classroom WHERE dbo.classroom.teacherName = (SELECT userID from dbo.profiles WHERE username = '</w:t>
-      </w:r>
-      <w:r>
-        <w:rPr>
-          <w:rFonts w:ascii="Courier New" w:hAnsi="Courier New" w:cs="Courier New"/>
-          <w:b/>
-          <w:bCs/>
-          <w:i/>
-          <w:iCs/>
-          <w:color w:val="FF0000"/>
-          <w:sz w:val="20"/>
-          <w:szCs w:val="20"/>
-        </w:rPr>
-        <w:t>&lt;teacher_name&gt;</w:t>
+        <w:t xml:space="preserve">(SELECT </w:t>
+      </w:r>
+      <w:proofErr w:type="spellStart"/>
+      <w:r>
+        <w:rPr>
+          <w:rFonts w:ascii="Courier New" w:hAnsi="Courier New" w:cs="Courier New"/>
+          <w:sz w:val="20"/>
+          <w:szCs w:val="20"/>
+        </w:rPr>
+        <w:t>classID</w:t>
+      </w:r>
+      <w:proofErr w:type="spellEnd"/>
+      <w:r>
+        <w:rPr>
+          <w:rFonts w:ascii="Courier New" w:hAnsi="Courier New" w:cs="Courier New"/>
+          <w:sz w:val="20"/>
+          <w:szCs w:val="20"/>
+        </w:rPr>
+        <w:t xml:space="preserve"> FROM </w:t>
+      </w:r>
+      <w:proofErr w:type="spellStart"/>
+      <w:r>
+        <w:rPr>
+          <w:rFonts w:ascii="Courier New" w:hAnsi="Courier New" w:cs="Courier New"/>
+          <w:sz w:val="20"/>
+          <w:szCs w:val="20"/>
+        </w:rPr>
+        <w:t>dbo.classroom</w:t>
+      </w:r>
+      <w:proofErr w:type="spellEnd"/>
+      <w:r>
+        <w:rPr>
+          <w:rFonts w:ascii="Courier New" w:hAnsi="Courier New" w:cs="Courier New"/>
+          <w:sz w:val="20"/>
+          <w:szCs w:val="20"/>
+        </w:rPr>
+        <w:t xml:space="preserve"> WHERE </w:t>
+      </w:r>
+      <w:proofErr w:type="spellStart"/>
+      <w:r>
+        <w:rPr>
+          <w:rFonts w:ascii="Courier New" w:hAnsi="Courier New" w:cs="Courier New"/>
+          <w:sz w:val="20"/>
+          <w:szCs w:val="20"/>
+        </w:rPr>
+        <w:t>dbo.classroom.teacherName</w:t>
+      </w:r>
+      <w:proofErr w:type="spellEnd"/>
+      <w:r>
+        <w:rPr>
+          <w:rFonts w:ascii="Courier New" w:hAnsi="Courier New" w:cs="Courier New"/>
+          <w:sz w:val="20"/>
+          <w:szCs w:val="20"/>
+        </w:rPr>
+        <w:t xml:space="preserve"> = (SELECT </w:t>
+      </w:r>
+      <w:proofErr w:type="spellStart"/>
+      <w:r>
+        <w:rPr>
+          <w:rFonts w:ascii="Courier New" w:hAnsi="Courier New" w:cs="Courier New"/>
+          <w:sz w:val="20"/>
+          <w:szCs w:val="20"/>
+        </w:rPr>
+        <w:t>userID</w:t>
+      </w:r>
+      <w:proofErr w:type="spellEnd"/>
+      <w:r>
+        <w:rPr>
+          <w:rFonts w:ascii="Courier New" w:hAnsi="Courier New" w:cs="Courier New"/>
+          <w:sz w:val="20"/>
+          <w:szCs w:val="20"/>
+        </w:rPr>
+        <w:t xml:space="preserve"> from </w:t>
+      </w:r>
+      <w:proofErr w:type="spellStart"/>
+      <w:r>
+        <w:rPr>
+          <w:rFonts w:ascii="Courier New" w:hAnsi="Courier New" w:cs="Courier New"/>
+          <w:sz w:val="20"/>
+          <w:szCs w:val="20"/>
+        </w:rPr>
+        <w:t>dbo.profiles</w:t>
+      </w:r>
+      <w:proofErr w:type="spellEnd"/>
+      <w:r>
+        <w:rPr>
+          <w:rFonts w:ascii="Courier New" w:hAnsi="Courier New" w:cs="Courier New"/>
+          <w:sz w:val="20"/>
+          <w:szCs w:val="20"/>
+        </w:rPr>
+        <w:t xml:space="preserve"> WHERE username = '</w:t>
+      </w:r>
+      <w:r>
+        <w:rPr>
+          <w:rFonts w:ascii="Courier New" w:hAnsi="Courier New" w:cs="Courier New"/>
+          <w:b/>
+          <w:bCs/>
+          <w:i/>
+          <w:iCs/>
+          <w:color w:val="FF0000"/>
+          <w:sz w:val="20"/>
+          <w:szCs w:val="20"/>
+        </w:rPr>
+        <w:t>&lt;</w:t>
+      </w:r>
+      <w:proofErr w:type="spellStart"/>
+      <w:r>
+        <w:rPr>
+          <w:rFonts w:ascii="Courier New" w:hAnsi="Courier New" w:cs="Courier New"/>
+          <w:b/>
+          <w:bCs/>
+          <w:i/>
+          <w:iCs/>
+          <w:color w:val="FF0000"/>
+          <w:sz w:val="20"/>
+          <w:szCs w:val="20"/>
+        </w:rPr>
+        <w:t>teacher_name</w:t>
+      </w:r>
+      <w:proofErr w:type="spellEnd"/>
+      <w:r>
+        <w:rPr>
+          <w:rFonts w:ascii="Courier New" w:hAnsi="Courier New" w:cs="Courier New"/>
+          <w:b/>
+          <w:bCs/>
+          <w:i/>
+          <w:iCs/>
+          <w:color w:val="FF0000"/>
+          <w:sz w:val="20"/>
+          <w:szCs w:val="20"/>
+        </w:rPr>
+        <w:t>&gt;</w:t>
       </w:r>
       <w:r>
         <w:rPr>
@@ -850,20 +1757,66 @@
           <w:sz w:val="20"/>
           <w:szCs w:val="20"/>
         </w:rPr>
-        <w:t>DELETE FROM dbo.profiles WHERE username = '</w:t>
-      </w:r>
-      <w:r>
-        <w:rPr>
-          <w:rFonts w:ascii="Courier New" w:hAnsi="Courier New" w:cs="Courier New"/>
-          <w:b/>
-          <w:bCs/>
-          <w:i/>
-          <w:iCs/>
-          <w:color w:val="FF0000"/>
-          <w:sz w:val="20"/>
-          <w:szCs w:val="20"/>
-        </w:rPr>
-        <w:t>&lt;student_name&gt;</w:t>
+        <w:t xml:space="preserve">DELETE FROM </w:t>
+      </w:r>
+      <w:proofErr w:type="spellStart"/>
+      <w:r>
+        <w:rPr>
+          <w:rFonts w:ascii="Courier New" w:hAnsi="Courier New" w:cs="Courier New"/>
+          <w:sz w:val="20"/>
+          <w:szCs w:val="20"/>
+        </w:rPr>
+        <w:t>dbo.profiles</w:t>
+      </w:r>
+      <w:proofErr w:type="spellEnd"/>
+      <w:r>
+        <w:rPr>
+          <w:rFonts w:ascii="Courier New" w:hAnsi="Courier New" w:cs="Courier New"/>
+          <w:sz w:val="20"/>
+          <w:szCs w:val="20"/>
+        </w:rPr>
+        <w:t xml:space="preserve"> WHERE username = '</w:t>
+      </w:r>
+      <w:r>
+        <w:rPr>
+          <w:rFonts w:ascii="Courier New" w:hAnsi="Courier New" w:cs="Courier New"/>
+          <w:b/>
+          <w:bCs/>
+          <w:i/>
+          <w:iCs/>
+          <w:color w:val="FF0000"/>
+          <w:sz w:val="20"/>
+          <w:szCs w:val="20"/>
+        </w:rPr>
+        <w:t>&lt;</w:t>
+      </w:r>
+      <w:proofErr w:type="spellStart"/>
+      <w:r>
+        <w:rPr>
+          <w:rFonts w:ascii="Courier New" w:hAnsi="Courier New" w:cs="Courier New"/>
+          <w:b/>
+          <w:bCs/>
+          <w:i/>
+          <w:iCs/>
+          <w:color w:val="FF0000"/>
+          <w:sz w:val="20"/>
+          <w:szCs w:val="20"/>
+        </w:rPr>
+        <w:t>student_name</w:t>
+      </w:r>
+      <w:proofErr w:type="spellEnd"/>
+      <w:r>
+        <w:rPr>
+          <w:rFonts w:ascii="Courier New" w:hAnsi="Courier New" w:cs="Courier New"/>
+          <w:b/>
+          <w:bCs/>
+          <w:i/>
+          <w:iCs/>
+          <w:color w:val="FF0000"/>
+          <w:sz w:val="20"/>
+          <w:szCs w:val="20"/>
+        </w:rPr>
+        <w:t>&gt;</w:t>
       </w:r>
       <w:r>
         <w:rPr>
@@ -909,6 +1862,26 @@
         <w:spacing w:after="0"/>
         <w:rPr>
           <w:rFonts w:ascii="Courier New" w:hAnsi="Courier New" w:cs="Courier New"/>
+          <w:sz w:val="20"/>
+          <w:szCs w:val="20"/>
+        </w:rPr>
+      </w:pPr>
+    </w:p>
+    <w:p>
+      <w:pPr>
+        <w:spacing w:after="0"/>
+        <w:rPr>
+          <w:rFonts w:ascii="Courier New" w:hAnsi="Courier New" w:cs="Courier New"/>
+          <w:sz w:val="20"/>
+          <w:szCs w:val="20"/>
+        </w:rPr>
+      </w:pPr>
+    </w:p>
+    <w:p>
+      <w:pPr>
+        <w:spacing w:after="0"/>
+        <w:rPr>
+          <w:rFonts w:ascii="Courier New" w:hAnsi="Courier New" w:cs="Courier New"/>
           <w:b/>
           <w:bCs/>
           <w:sz w:val="20"/>
@@ -965,8 +1938,18 @@
           <w:sz w:val="20"/>
           <w:szCs w:val="20"/>
         </w:rPr>
-        <w:t>UPDATE dbo.profiles</w:t>
-      </w:r>
+        <w:t xml:space="preserve">UPDATE </w:t>
+      </w:r>
+      <w:proofErr w:type="spellStart"/>
+      <w:r>
+        <w:rPr>
+          <w:rFonts w:ascii="Courier New" w:hAnsi="Courier New" w:cs="Courier New"/>
+          <w:sz w:val="20"/>
+          <w:szCs w:val="20"/>
+        </w:rPr>
+        <w:t>dbo.profiles</w:t>
+      </w:r>
+      <w:proofErr w:type="spellEnd"/>
     </w:p>
     <w:p>
       <w:pPr>
@@ -996,7 +1979,35 @@
           <w:sz w:val="20"/>
           <w:szCs w:val="20"/>
         </w:rPr>
-        <w:t>&lt;new_password&gt;</w:t>
+        <w:t>&lt;</w:t>
+      </w:r>
+      <w:proofErr w:type="spellStart"/>
+      <w:r>
+        <w:rPr>
+          <w:rFonts w:ascii="Courier New" w:hAnsi="Courier New" w:cs="Courier New"/>
+          <w:b/>
+          <w:bCs/>
+          <w:i/>
+          <w:iCs/>
+          <w:color w:val="FF0000"/>
+          <w:sz w:val="20"/>
+          <w:szCs w:val="20"/>
+        </w:rPr>
+        <w:t>new_password</w:t>
+      </w:r>
+      <w:proofErr w:type="spellEnd"/>
+      <w:r>
+        <w:rPr>
+          <w:rFonts w:ascii="Courier New" w:hAnsi="Courier New" w:cs="Courier New"/>
+          <w:b/>
+          <w:bCs/>
+          <w:i/>
+          <w:iCs/>
+          <w:color w:val="FF0000"/>
+          <w:sz w:val="20"/>
+          <w:szCs w:val="20"/>
+        </w:rPr>
+        <w:t>&gt;</w:t>
       </w:r>
       <w:r>
         <w:rPr>
@@ -1035,7 +2046,35 @@
           <w:sz w:val="20"/>
           <w:szCs w:val="20"/>
         </w:rPr>
-        <w:t>&lt;user_name&gt;</w:t>
+        <w:t>&lt;</w:t>
+      </w:r>
+      <w:proofErr w:type="spellStart"/>
+      <w:r>
+        <w:rPr>
+          <w:rFonts w:ascii="Courier New" w:hAnsi="Courier New" w:cs="Courier New"/>
+          <w:b/>
+          <w:bCs/>
+          <w:i/>
+          <w:iCs/>
+          <w:color w:val="FF0000"/>
+          <w:sz w:val="20"/>
+          <w:szCs w:val="20"/>
+        </w:rPr>
+        <w:t>user_name</w:t>
+      </w:r>
+      <w:proofErr w:type="spellEnd"/>
+      <w:r>
+        <w:rPr>
+          <w:rFonts w:ascii="Courier New" w:hAnsi="Courier New" w:cs="Courier New"/>
+          <w:b/>
+          <w:bCs/>
+          <w:i/>
+          <w:iCs/>
+          <w:color w:val="FF0000"/>
+          <w:sz w:val="20"/>
+          <w:szCs w:val="20"/>
+        </w:rPr>
+        <w:t>&gt;</w:t>
       </w:r>
       <w:r>
         <w:rPr>
@@ -1081,6 +2120,26 @@
         <w:spacing w:after="0"/>
         <w:rPr>
           <w:rFonts w:ascii="Courier New" w:hAnsi="Courier New" w:cs="Courier New"/>
+          <w:sz w:val="20"/>
+          <w:szCs w:val="20"/>
+        </w:rPr>
+      </w:pPr>
+    </w:p>
+    <w:p>
+      <w:pPr>
+        <w:spacing w:after="0"/>
+        <w:rPr>
+          <w:rFonts w:ascii="Courier New" w:hAnsi="Courier New" w:cs="Courier New"/>
+          <w:sz w:val="20"/>
+          <w:szCs w:val="20"/>
+        </w:rPr>
+      </w:pPr>
+    </w:p>
+    <w:p>
+      <w:pPr>
+        <w:spacing w:after="0"/>
+        <w:rPr>
+          <w:rFonts w:ascii="Courier New" w:hAnsi="Courier New" w:cs="Courier New"/>
           <w:b/>
           <w:bCs/>
           <w:sz w:val="20"/>
@@ -1115,38 +2174,174 @@
           <w:sz w:val="20"/>
           <w:szCs w:val="20"/>
         </w:rPr>
-        <w:t xml:space="preserve">UPDATE dbo.profiles SET class = (SELECT classID FROM dbo.classroom WHERE dbo.classroom.teacherName = </w:t>
-      </w:r>
-    </w:p>
-    <w:p>
-      <w:pPr>
-        <w:spacing w:after="0"/>
-        <w:rPr>
-          <w:rFonts w:ascii="Courier New" w:hAnsi="Courier New" w:cs="Courier New"/>
-          <w:sz w:val="20"/>
-          <w:szCs w:val="20"/>
-        </w:rPr>
-      </w:pPr>
-      <w:r>
-        <w:rPr>
-          <w:rFonts w:ascii="Courier New" w:hAnsi="Courier New" w:cs="Courier New"/>
-          <w:sz w:val="20"/>
-          <w:szCs w:val="20"/>
-        </w:rPr>
-        <w:t>(SELECT userID from dbo.profiles WHERE username = '</w:t>
-      </w:r>
-      <w:r>
-        <w:rPr>
-          <w:rFonts w:ascii="Courier New" w:hAnsi="Courier New" w:cs="Courier New"/>
-          <w:b/>
-          <w:bCs/>
-          <w:i/>
-          <w:iCs/>
-          <w:color w:val="FF0000"/>
-          <w:sz w:val="20"/>
-          <w:szCs w:val="20"/>
-        </w:rPr>
-        <w:t>&lt;teacher_name&gt;</w:t>
+        <w:t xml:space="preserve">UPDATE </w:t>
+      </w:r>
+      <w:proofErr w:type="spellStart"/>
+      <w:r>
+        <w:rPr>
+          <w:rFonts w:ascii="Courier New" w:hAnsi="Courier New" w:cs="Courier New"/>
+          <w:sz w:val="20"/>
+          <w:szCs w:val="20"/>
+        </w:rPr>
+        <w:t>dbo.profiles</w:t>
+      </w:r>
+      <w:proofErr w:type="spellEnd"/>
+      <w:r>
+        <w:rPr>
+          <w:rFonts w:ascii="Courier New" w:hAnsi="Courier New" w:cs="Courier New"/>
+          <w:sz w:val="20"/>
+          <w:szCs w:val="20"/>
+        </w:rPr>
+        <w:t xml:space="preserve"> SET class = (SELECT </w:t>
+      </w:r>
+      <w:proofErr w:type="spellStart"/>
+      <w:r>
+        <w:rPr>
+          <w:rFonts w:ascii="Courier New" w:hAnsi="Courier New" w:cs="Courier New"/>
+          <w:sz w:val="20"/>
+          <w:szCs w:val="20"/>
+        </w:rPr>
+        <w:t>classID</w:t>
+      </w:r>
+      <w:proofErr w:type="spellEnd"/>
+      <w:r>
+        <w:rPr>
+          <w:rFonts w:ascii="Courier New" w:hAnsi="Courier New" w:cs="Courier New"/>
+          <w:sz w:val="20"/>
+          <w:szCs w:val="20"/>
+        </w:rPr>
+        <w:t xml:space="preserve"> FROM </w:t>
+      </w:r>
+      <w:proofErr w:type="spellStart"/>
+      <w:r>
+        <w:rPr>
+          <w:rFonts w:ascii="Courier New" w:hAnsi="Courier New" w:cs="Courier New"/>
+          <w:sz w:val="20"/>
+          <w:szCs w:val="20"/>
+        </w:rPr>
+        <w:t>dbo.classroom</w:t>
+      </w:r>
+      <w:proofErr w:type="spellEnd"/>
+      <w:r>
+        <w:rPr>
+          <w:rFonts w:ascii="Courier New" w:hAnsi="Courier New" w:cs="Courier New"/>
+          <w:sz w:val="20"/>
+          <w:szCs w:val="20"/>
+        </w:rPr>
+        <w:t xml:space="preserve"> WHERE </w:t>
+      </w:r>
+      <w:proofErr w:type="spellStart"/>
+      <w:r>
+        <w:rPr>
+          <w:rFonts w:ascii="Courier New" w:hAnsi="Courier New" w:cs="Courier New"/>
+          <w:sz w:val="20"/>
+          <w:szCs w:val="20"/>
+        </w:rPr>
+        <w:t>dbo.classroom.teacherName</w:t>
+      </w:r>
+      <w:proofErr w:type="spellEnd"/>
+      <w:r>
+        <w:rPr>
+          <w:rFonts w:ascii="Courier New" w:hAnsi="Courier New" w:cs="Courier New"/>
+          <w:sz w:val="20"/>
+          <w:szCs w:val="20"/>
+        </w:rPr>
+        <w:t xml:space="preserve"> = </w:t>
+      </w:r>
+    </w:p>
+    <w:p>
+      <w:pPr>
+        <w:spacing w:after="0"/>
+        <w:rPr>
+          <w:rFonts w:ascii="Courier New" w:hAnsi="Courier New" w:cs="Courier New"/>
+          <w:sz w:val="20"/>
+          <w:szCs w:val="20"/>
+        </w:rPr>
+      </w:pPr>
+      <w:r>
+        <w:rPr>
+          <w:rFonts w:ascii="Courier New" w:hAnsi="Courier New" w:cs="Courier New"/>
+          <w:sz w:val="20"/>
+          <w:szCs w:val="20"/>
+        </w:rPr>
+        <w:t xml:space="preserve">(SELECT </w:t>
+      </w:r>
+      <w:proofErr w:type="spellStart"/>
+      <w:r>
+        <w:rPr>
+          <w:rFonts w:ascii="Courier New" w:hAnsi="Courier New" w:cs="Courier New"/>
+          <w:sz w:val="20"/>
+          <w:szCs w:val="20"/>
+        </w:rPr>
+        <w:t>userID</w:t>
+      </w:r>
+      <w:proofErr w:type="spellEnd"/>
+      <w:r>
+        <w:rPr>
+          <w:rFonts w:ascii="Courier New" w:hAnsi="Courier New" w:cs="Courier New"/>
+          <w:sz w:val="20"/>
+          <w:szCs w:val="20"/>
+        </w:rPr>
+        <w:t xml:space="preserve"> from </w:t>
+      </w:r>
+      <w:proofErr w:type="spellStart"/>
+      <w:r>
+        <w:rPr>
+          <w:rFonts w:ascii="Courier New" w:hAnsi="Courier New" w:cs="Courier New"/>
+          <w:sz w:val="20"/>
+          <w:szCs w:val="20"/>
+        </w:rPr>
+        <w:t>dbo.profiles</w:t>
+      </w:r>
+      <w:proofErr w:type="spellEnd"/>
+      <w:r>
+        <w:rPr>
+          <w:rFonts w:ascii="Courier New" w:hAnsi="Courier New" w:cs="Courier New"/>
+          <w:sz w:val="20"/>
+          <w:szCs w:val="20"/>
+        </w:rPr>
+        <w:t xml:space="preserve"> WHERE username = '</w:t>
+      </w:r>
+      <w:r>
+        <w:rPr>
+          <w:rFonts w:ascii="Courier New" w:hAnsi="Courier New" w:cs="Courier New"/>
+          <w:b/>
+          <w:bCs/>
+          <w:i/>
+          <w:iCs/>
+          <w:color w:val="FF0000"/>
+          <w:sz w:val="20"/>
+          <w:szCs w:val="20"/>
+        </w:rPr>
+        <w:t>&lt;</w:t>
+      </w:r>
+      <w:proofErr w:type="spellStart"/>
+      <w:r>
+        <w:rPr>
+          <w:rFonts w:ascii="Courier New" w:hAnsi="Courier New" w:cs="Courier New"/>
+          <w:b/>
+          <w:bCs/>
+          <w:i/>
+          <w:iCs/>
+          <w:color w:val="FF0000"/>
+          <w:sz w:val="20"/>
+          <w:szCs w:val="20"/>
+        </w:rPr>
+        <w:t>teacher_name</w:t>
+      </w:r>
+      <w:proofErr w:type="spellEnd"/>
+      <w:r>
+        <w:rPr>
+          <w:rFonts w:ascii="Courier New" w:hAnsi="Courier New" w:cs="Courier New"/>
+          <w:b/>
+          <w:bCs/>
+          <w:i/>
+          <w:iCs/>
+          <w:color w:val="FF0000"/>
+          <w:sz w:val="20"/>
+          <w:szCs w:val="20"/>
+        </w:rPr>
+        <w:t>&gt;</w:t>
       </w:r>
       <w:r>
         <w:rPr>
@@ -1185,7 +2380,35 @@
           <w:sz w:val="20"/>
           <w:szCs w:val="20"/>
         </w:rPr>
-        <w:t>&lt;student_name&gt;</w:t>
+        <w:t>&lt;</w:t>
+      </w:r>
+      <w:proofErr w:type="spellStart"/>
+      <w:r>
+        <w:rPr>
+          <w:rFonts w:ascii="Courier New" w:hAnsi="Courier New" w:cs="Courier New"/>
+          <w:b/>
+          <w:bCs/>
+          <w:i/>
+          <w:iCs/>
+          <w:color w:val="FF0000"/>
+          <w:sz w:val="20"/>
+          <w:szCs w:val="20"/>
+        </w:rPr>
+        <w:t>student_name</w:t>
+      </w:r>
+      <w:proofErr w:type="spellEnd"/>
+      <w:r>
+        <w:rPr>
+          <w:rFonts w:ascii="Courier New" w:hAnsi="Courier New" w:cs="Courier New"/>
+          <w:b/>
+          <w:bCs/>
+          <w:i/>
+          <w:iCs/>
+          <w:color w:val="FF0000"/>
+          <w:sz w:val="20"/>
+          <w:szCs w:val="20"/>
+        </w:rPr>
+        <w:t>&gt;</w:t>
       </w:r>
       <w:r>
         <w:rPr>
@@ -1221,16 +2444,6 @@
         <w:spacing w:after="0"/>
         <w:rPr>
           <w:rFonts w:ascii="Courier New" w:hAnsi="Courier New" w:cs="Courier New"/>
-          <w:sz w:val="20"/>
-          <w:szCs w:val="20"/>
-        </w:rPr>
-      </w:pPr>
-    </w:p>
-    <w:p>
-      <w:pPr>
-        <w:spacing w:after="0"/>
-        <w:rPr>
-          <w:rFonts w:ascii="Courier New" w:hAnsi="Courier New" w:cs="Courier New"/>
           <w:b/>
           <w:bCs/>
           <w:sz w:val="20"/>
@@ -1247,6 +2460,7 @@
           <w:szCs w:val="20"/>
           <w:u w:val="single"/>
         </w:rPr>
+        <w:lastRenderedPageBreak/>
         <w:t>Increase Math Score</w:t>
       </w:r>
     </w:p>
@@ -1265,26 +2479,82 @@
           <w:sz w:val="20"/>
           <w:szCs w:val="20"/>
         </w:rPr>
-        <w:t>UPDATE dbo.profiles</w:t>
-      </w:r>
-    </w:p>
-    <w:p>
-      <w:pPr>
-        <w:spacing w:after="0"/>
-        <w:rPr>
-          <w:rFonts w:ascii="Courier New" w:hAnsi="Courier New" w:cs="Courier New"/>
-          <w:sz w:val="20"/>
-          <w:szCs w:val="20"/>
-        </w:rPr>
-      </w:pPr>
-      <w:r>
-        <w:rPr>
-          <w:rFonts w:ascii="Courier New" w:hAnsi="Courier New" w:cs="Courier New"/>
-          <w:sz w:val="20"/>
-          <w:szCs w:val="20"/>
-        </w:rPr>
-        <w:t>SET mathLevel = (SELECT mathLevel FROM dbo.profiles</w:t>
-      </w:r>
+        <w:t xml:space="preserve">UPDATE </w:t>
+      </w:r>
+      <w:proofErr w:type="spellStart"/>
+      <w:r>
+        <w:rPr>
+          <w:rFonts w:ascii="Courier New" w:hAnsi="Courier New" w:cs="Courier New"/>
+          <w:sz w:val="20"/>
+          <w:szCs w:val="20"/>
+        </w:rPr>
+        <w:t>dbo.profiles</w:t>
+      </w:r>
+      <w:proofErr w:type="spellEnd"/>
+    </w:p>
+    <w:p>
+      <w:pPr>
+        <w:spacing w:after="0"/>
+        <w:rPr>
+          <w:rFonts w:ascii="Courier New" w:hAnsi="Courier New" w:cs="Courier New"/>
+          <w:sz w:val="20"/>
+          <w:szCs w:val="20"/>
+        </w:rPr>
+      </w:pPr>
+      <w:r>
+        <w:rPr>
+          <w:rFonts w:ascii="Courier New" w:hAnsi="Courier New" w:cs="Courier New"/>
+          <w:sz w:val="20"/>
+          <w:szCs w:val="20"/>
+        </w:rPr>
+        <w:t xml:space="preserve">SET </w:t>
+      </w:r>
+      <w:proofErr w:type="spellStart"/>
+      <w:r>
+        <w:rPr>
+          <w:rFonts w:ascii="Courier New" w:hAnsi="Courier New" w:cs="Courier New"/>
+          <w:sz w:val="20"/>
+          <w:szCs w:val="20"/>
+        </w:rPr>
+        <w:t>mathLevel</w:t>
+      </w:r>
+      <w:proofErr w:type="spellEnd"/>
+      <w:r>
+        <w:rPr>
+          <w:rFonts w:ascii="Courier New" w:hAnsi="Courier New" w:cs="Courier New"/>
+          <w:sz w:val="20"/>
+          <w:szCs w:val="20"/>
+        </w:rPr>
+        <w:t xml:space="preserve"> = (SELECT </w:t>
+      </w:r>
+      <w:proofErr w:type="spellStart"/>
+      <w:r>
+        <w:rPr>
+          <w:rFonts w:ascii="Courier New" w:hAnsi="Courier New" w:cs="Courier New"/>
+          <w:sz w:val="20"/>
+          <w:szCs w:val="20"/>
+        </w:rPr>
+        <w:t>mathLevel</w:t>
+      </w:r>
+      <w:proofErr w:type="spellEnd"/>
+      <w:r>
+        <w:rPr>
+          <w:rFonts w:ascii="Courier New" w:hAnsi="Courier New" w:cs="Courier New"/>
+          <w:sz w:val="20"/>
+          <w:szCs w:val="20"/>
+        </w:rPr>
+        <w:t xml:space="preserve"> FROM </w:t>
+      </w:r>
+      <w:proofErr w:type="spellStart"/>
+      <w:r>
+        <w:rPr>
+          <w:rFonts w:ascii="Courier New" w:hAnsi="Courier New" w:cs="Courier New"/>
+          <w:sz w:val="20"/>
+          <w:szCs w:val="20"/>
+        </w:rPr>
+        <w:t>dbo.profiles</w:t>
+      </w:r>
+      <w:proofErr w:type="spellEnd"/>
     </w:p>
     <w:p>
       <w:pPr>
@@ -1314,7 +2584,35 @@
           <w:sz w:val="20"/>
           <w:szCs w:val="20"/>
         </w:rPr>
-        <w:t>&lt;student_name&gt;</w:t>
+        <w:t>&lt;</w:t>
+      </w:r>
+      <w:proofErr w:type="spellStart"/>
+      <w:r>
+        <w:rPr>
+          <w:rFonts w:ascii="Courier New" w:hAnsi="Courier New" w:cs="Courier New"/>
+          <w:b/>
+          <w:bCs/>
+          <w:i/>
+          <w:iCs/>
+          <w:color w:val="FF0000"/>
+          <w:sz w:val="20"/>
+          <w:szCs w:val="20"/>
+        </w:rPr>
+        <w:t>student_name</w:t>
+      </w:r>
+      <w:proofErr w:type="spellEnd"/>
+      <w:r>
+        <w:rPr>
+          <w:rFonts w:ascii="Courier New" w:hAnsi="Courier New" w:cs="Courier New"/>
+          <w:b/>
+          <w:bCs/>
+          <w:i/>
+          <w:iCs/>
+          <w:color w:val="FF0000"/>
+          <w:sz w:val="20"/>
+          <w:szCs w:val="20"/>
+        </w:rPr>
+        <w:t>&gt;</w:t>
       </w:r>
       <w:r>
         <w:rPr>
@@ -1351,7 +2649,35 @@
           <w:sz w:val="20"/>
           <w:szCs w:val="20"/>
         </w:rPr>
-        <w:t>&lt;student_name&gt;</w:t>
+        <w:t>&lt;</w:t>
+      </w:r>
+      <w:proofErr w:type="spellStart"/>
+      <w:r>
+        <w:rPr>
+          <w:rFonts w:ascii="Courier New" w:hAnsi="Courier New" w:cs="Courier New"/>
+          <w:b/>
+          <w:bCs/>
+          <w:i/>
+          <w:iCs/>
+          <w:color w:val="FF0000"/>
+          <w:sz w:val="20"/>
+          <w:szCs w:val="20"/>
+        </w:rPr>
+        <w:t>student_name</w:t>
+      </w:r>
+      <w:proofErr w:type="spellEnd"/>
+      <w:r>
+        <w:rPr>
+          <w:rFonts w:ascii="Courier New" w:hAnsi="Courier New" w:cs="Courier New"/>
+          <w:b/>
+          <w:bCs/>
+          <w:i/>
+          <w:iCs/>
+          <w:color w:val="FF0000"/>
+          <w:sz w:val="20"/>
+          <w:szCs w:val="20"/>
+        </w:rPr>
+        <w:t>&gt;</w:t>
       </w:r>
       <w:r>
         <w:rPr>
@@ -1411,26 +2737,82 @@
           <w:sz w:val="20"/>
           <w:szCs w:val="20"/>
         </w:rPr>
-        <w:t>UPDATE dbo.profiles</w:t>
-      </w:r>
-    </w:p>
-    <w:p>
-      <w:pPr>
-        <w:spacing w:after="0"/>
-        <w:rPr>
-          <w:rFonts w:ascii="Courier New" w:hAnsi="Courier New" w:cs="Courier New"/>
-          <w:sz w:val="20"/>
-          <w:szCs w:val="20"/>
-        </w:rPr>
-      </w:pPr>
-      <w:r>
-        <w:rPr>
-          <w:rFonts w:ascii="Courier New" w:hAnsi="Courier New" w:cs="Courier New"/>
-          <w:sz w:val="20"/>
-          <w:szCs w:val="20"/>
-        </w:rPr>
-        <w:t>SET englishLevel = (SELECT englishLevel FROM dbo.profiles</w:t>
-      </w:r>
+        <w:t xml:space="preserve">UPDATE </w:t>
+      </w:r>
+      <w:proofErr w:type="spellStart"/>
+      <w:r>
+        <w:rPr>
+          <w:rFonts w:ascii="Courier New" w:hAnsi="Courier New" w:cs="Courier New"/>
+          <w:sz w:val="20"/>
+          <w:szCs w:val="20"/>
+        </w:rPr>
+        <w:t>dbo.profiles</w:t>
+      </w:r>
+      <w:proofErr w:type="spellEnd"/>
+    </w:p>
+    <w:p>
+      <w:pPr>
+        <w:spacing w:after="0"/>
+        <w:rPr>
+          <w:rFonts w:ascii="Courier New" w:hAnsi="Courier New" w:cs="Courier New"/>
+          <w:sz w:val="20"/>
+          <w:szCs w:val="20"/>
+        </w:rPr>
+      </w:pPr>
+      <w:r>
+        <w:rPr>
+          <w:rFonts w:ascii="Courier New" w:hAnsi="Courier New" w:cs="Courier New"/>
+          <w:sz w:val="20"/>
+          <w:szCs w:val="20"/>
+        </w:rPr>
+        <w:t xml:space="preserve">SET </w:t>
+      </w:r>
+      <w:proofErr w:type="spellStart"/>
+      <w:r>
+        <w:rPr>
+          <w:rFonts w:ascii="Courier New" w:hAnsi="Courier New" w:cs="Courier New"/>
+          <w:sz w:val="20"/>
+          <w:szCs w:val="20"/>
+        </w:rPr>
+        <w:t>englishLevel</w:t>
+      </w:r>
+      <w:proofErr w:type="spellEnd"/>
+      <w:r>
+        <w:rPr>
+          <w:rFonts w:ascii="Courier New" w:hAnsi="Courier New" w:cs="Courier New"/>
+          <w:sz w:val="20"/>
+          <w:szCs w:val="20"/>
+        </w:rPr>
+        <w:t xml:space="preserve"> = (SELECT </w:t>
+      </w:r>
+      <w:proofErr w:type="spellStart"/>
+      <w:r>
+        <w:rPr>
+          <w:rFonts w:ascii="Courier New" w:hAnsi="Courier New" w:cs="Courier New"/>
+          <w:sz w:val="20"/>
+          <w:szCs w:val="20"/>
+        </w:rPr>
+        <w:t>englishLevel</w:t>
+      </w:r>
+      <w:proofErr w:type="spellEnd"/>
+      <w:r>
+        <w:rPr>
+          <w:rFonts w:ascii="Courier New" w:hAnsi="Courier New" w:cs="Courier New"/>
+          <w:sz w:val="20"/>
+          <w:szCs w:val="20"/>
+        </w:rPr>
+        <w:t xml:space="preserve"> FROM </w:t>
+      </w:r>
+      <w:proofErr w:type="spellStart"/>
+      <w:r>
+        <w:rPr>
+          <w:rFonts w:ascii="Courier New" w:hAnsi="Courier New" w:cs="Courier New"/>
+          <w:sz w:val="20"/>
+          <w:szCs w:val="20"/>
+        </w:rPr>
+        <w:t>dbo.profiles</w:t>
+      </w:r>
+      <w:proofErr w:type="spellEnd"/>
     </w:p>
     <w:p>
       <w:pPr>
@@ -1460,7 +2842,35 @@
           <w:sz w:val="20"/>
           <w:szCs w:val="20"/>
         </w:rPr>
-        <w:t>&lt;student_name&gt;</w:t>
+        <w:t>&lt;</w:t>
+      </w:r>
+      <w:proofErr w:type="spellStart"/>
+      <w:r>
+        <w:rPr>
+          <w:rFonts w:ascii="Courier New" w:hAnsi="Courier New" w:cs="Courier New"/>
+          <w:b/>
+          <w:bCs/>
+          <w:i/>
+          <w:iCs/>
+          <w:color w:val="FF0000"/>
+          <w:sz w:val="20"/>
+          <w:szCs w:val="20"/>
+        </w:rPr>
+        <w:t>student_name</w:t>
+      </w:r>
+      <w:proofErr w:type="spellEnd"/>
+      <w:r>
+        <w:rPr>
+          <w:rFonts w:ascii="Courier New" w:hAnsi="Courier New" w:cs="Courier New"/>
+          <w:b/>
+          <w:bCs/>
+          <w:i/>
+          <w:iCs/>
+          <w:color w:val="FF0000"/>
+          <w:sz w:val="20"/>
+          <w:szCs w:val="20"/>
+        </w:rPr>
+        <w:t>&gt;</w:t>
       </w:r>
       <w:r>
         <w:rPr>
@@ -1497,7 +2907,35 @@
           <w:sz w:val="20"/>
           <w:szCs w:val="20"/>
         </w:rPr>
-        <w:t>&lt;student_name&gt;</w:t>
+        <w:t>&lt;</w:t>
+      </w:r>
+      <w:proofErr w:type="spellStart"/>
+      <w:r>
+        <w:rPr>
+          <w:rFonts w:ascii="Courier New" w:hAnsi="Courier New" w:cs="Courier New"/>
+          <w:b/>
+          <w:bCs/>
+          <w:i/>
+          <w:iCs/>
+          <w:color w:val="FF0000"/>
+          <w:sz w:val="20"/>
+          <w:szCs w:val="20"/>
+        </w:rPr>
+        <w:t>student_name</w:t>
+      </w:r>
+      <w:proofErr w:type="spellEnd"/>
+      <w:r>
+        <w:rPr>
+          <w:rFonts w:ascii="Courier New" w:hAnsi="Courier New" w:cs="Courier New"/>
+          <w:b/>
+          <w:bCs/>
+          <w:i/>
+          <w:iCs/>
+          <w:color w:val="FF0000"/>
+          <w:sz w:val="20"/>
+          <w:szCs w:val="20"/>
+        </w:rPr>
+        <w:t>&gt;</w:t>
       </w:r>
       <w:r>
         <w:rPr>
@@ -1557,26 +2995,82 @@
           <w:sz w:val="20"/>
           <w:szCs w:val="20"/>
         </w:rPr>
-        <w:t>UPDATE dbo.profiles</w:t>
-      </w:r>
-    </w:p>
-    <w:p>
-      <w:pPr>
-        <w:spacing w:after="0"/>
-        <w:rPr>
-          <w:rFonts w:ascii="Courier New" w:hAnsi="Courier New" w:cs="Courier New"/>
-          <w:sz w:val="20"/>
-          <w:szCs w:val="20"/>
-        </w:rPr>
-      </w:pPr>
-      <w:r>
-        <w:rPr>
-          <w:rFonts w:ascii="Courier New" w:hAnsi="Courier New" w:cs="Courier New"/>
-          <w:sz w:val="20"/>
-          <w:szCs w:val="20"/>
-        </w:rPr>
-        <w:t>SET historyLevel = (SELECT historyLevel FROM dbo.profiles</w:t>
-      </w:r>
+        <w:t xml:space="preserve">UPDATE </w:t>
+      </w:r>
+      <w:proofErr w:type="spellStart"/>
+      <w:r>
+        <w:rPr>
+          <w:rFonts w:ascii="Courier New" w:hAnsi="Courier New" w:cs="Courier New"/>
+          <w:sz w:val="20"/>
+          <w:szCs w:val="20"/>
+        </w:rPr>
+        <w:t>dbo.profiles</w:t>
+      </w:r>
+      <w:proofErr w:type="spellEnd"/>
+    </w:p>
+    <w:p>
+      <w:pPr>
+        <w:spacing w:after="0"/>
+        <w:rPr>
+          <w:rFonts w:ascii="Courier New" w:hAnsi="Courier New" w:cs="Courier New"/>
+          <w:sz w:val="20"/>
+          <w:szCs w:val="20"/>
+        </w:rPr>
+      </w:pPr>
+      <w:r>
+        <w:rPr>
+          <w:rFonts w:ascii="Courier New" w:hAnsi="Courier New" w:cs="Courier New"/>
+          <w:sz w:val="20"/>
+          <w:szCs w:val="20"/>
+        </w:rPr>
+        <w:t xml:space="preserve">SET </w:t>
+      </w:r>
+      <w:proofErr w:type="spellStart"/>
+      <w:r>
+        <w:rPr>
+          <w:rFonts w:ascii="Courier New" w:hAnsi="Courier New" w:cs="Courier New"/>
+          <w:sz w:val="20"/>
+          <w:szCs w:val="20"/>
+        </w:rPr>
+        <w:t>historyLevel</w:t>
+      </w:r>
+      <w:proofErr w:type="spellEnd"/>
+      <w:r>
+        <w:rPr>
+          <w:rFonts w:ascii="Courier New" w:hAnsi="Courier New" w:cs="Courier New"/>
+          <w:sz w:val="20"/>
+          <w:szCs w:val="20"/>
+        </w:rPr>
+        <w:t xml:space="preserve"> = (SELECT </w:t>
+      </w:r>
+      <w:proofErr w:type="spellStart"/>
+      <w:r>
+        <w:rPr>
+          <w:rFonts w:ascii="Courier New" w:hAnsi="Courier New" w:cs="Courier New"/>
+          <w:sz w:val="20"/>
+          <w:szCs w:val="20"/>
+        </w:rPr>
+        <w:t>historyLevel</w:t>
+      </w:r>
+      <w:proofErr w:type="spellEnd"/>
+      <w:r>
+        <w:rPr>
+          <w:rFonts w:ascii="Courier New" w:hAnsi="Courier New" w:cs="Courier New"/>
+          <w:sz w:val="20"/>
+          <w:szCs w:val="20"/>
+        </w:rPr>
+        <w:t xml:space="preserve"> FROM </w:t>
+      </w:r>
+      <w:proofErr w:type="spellStart"/>
+      <w:r>
+        <w:rPr>
+          <w:rFonts w:ascii="Courier New" w:hAnsi="Courier New" w:cs="Courier New"/>
+          <w:sz w:val="20"/>
+          <w:szCs w:val="20"/>
+        </w:rPr>
+        <w:t>dbo.profiles</w:t>
+      </w:r>
+      <w:proofErr w:type="spellEnd"/>
     </w:p>
     <w:p>
       <w:pPr>
@@ -1606,7 +3100,35 @@
           <w:sz w:val="20"/>
           <w:szCs w:val="20"/>
         </w:rPr>
-        <w:t>&lt;student_name&gt;</w:t>
+        <w:t>&lt;</w:t>
+      </w:r>
+      <w:proofErr w:type="spellStart"/>
+      <w:r>
+        <w:rPr>
+          <w:rFonts w:ascii="Courier New" w:hAnsi="Courier New" w:cs="Courier New"/>
+          <w:b/>
+          <w:bCs/>
+          <w:i/>
+          <w:iCs/>
+          <w:color w:val="FF0000"/>
+          <w:sz w:val="20"/>
+          <w:szCs w:val="20"/>
+        </w:rPr>
+        <w:t>student_name</w:t>
+      </w:r>
+      <w:proofErr w:type="spellEnd"/>
+      <w:r>
+        <w:rPr>
+          <w:rFonts w:ascii="Courier New" w:hAnsi="Courier New" w:cs="Courier New"/>
+          <w:b/>
+          <w:bCs/>
+          <w:i/>
+          <w:iCs/>
+          <w:color w:val="FF0000"/>
+          <w:sz w:val="20"/>
+          <w:szCs w:val="20"/>
+        </w:rPr>
+        <w:t>&gt;</w:t>
       </w:r>
       <w:r>
         <w:rPr>
@@ -1643,7 +3165,35 @@
           <w:sz w:val="20"/>
           <w:szCs w:val="20"/>
         </w:rPr>
-        <w:t>&lt;student_name&gt;</w:t>
+        <w:t>&lt;</w:t>
+      </w:r>
+      <w:proofErr w:type="spellStart"/>
+      <w:r>
+        <w:rPr>
+          <w:rFonts w:ascii="Courier New" w:hAnsi="Courier New" w:cs="Courier New"/>
+          <w:b/>
+          <w:bCs/>
+          <w:i/>
+          <w:iCs/>
+          <w:color w:val="FF0000"/>
+          <w:sz w:val="20"/>
+          <w:szCs w:val="20"/>
+        </w:rPr>
+        <w:t>student_name</w:t>
+      </w:r>
+      <w:proofErr w:type="spellEnd"/>
+      <w:r>
+        <w:rPr>
+          <w:rFonts w:ascii="Courier New" w:hAnsi="Courier New" w:cs="Courier New"/>
+          <w:b/>
+          <w:bCs/>
+          <w:i/>
+          <w:iCs/>
+          <w:color w:val="FF0000"/>
+          <w:sz w:val="20"/>
+          <w:szCs w:val="20"/>
+        </w:rPr>
+        <w:t>&gt;</w:t>
       </w:r>
       <w:r>
         <w:rPr>
@@ -1703,26 +3253,82 @@
           <w:sz w:val="20"/>
           <w:szCs w:val="20"/>
         </w:rPr>
-        <w:t>UPDATE dbo.profiles</w:t>
-      </w:r>
-    </w:p>
-    <w:p>
-      <w:pPr>
-        <w:spacing w:after="0"/>
-        <w:rPr>
-          <w:rFonts w:ascii="Courier New" w:hAnsi="Courier New" w:cs="Courier New"/>
-          <w:sz w:val="20"/>
-          <w:szCs w:val="20"/>
-        </w:rPr>
-      </w:pPr>
-      <w:r>
-        <w:rPr>
-          <w:rFonts w:ascii="Courier New" w:hAnsi="Courier New" w:cs="Courier New"/>
-          <w:sz w:val="20"/>
-          <w:szCs w:val="20"/>
-        </w:rPr>
-        <w:t>SET scienceLevel = (SELECT scienceLevel FROM dbo.profiles</w:t>
-      </w:r>
+        <w:t xml:space="preserve">UPDATE </w:t>
+      </w:r>
+      <w:proofErr w:type="spellStart"/>
+      <w:r>
+        <w:rPr>
+          <w:rFonts w:ascii="Courier New" w:hAnsi="Courier New" w:cs="Courier New"/>
+          <w:sz w:val="20"/>
+          <w:szCs w:val="20"/>
+        </w:rPr>
+        <w:t>dbo.profiles</w:t>
+      </w:r>
+      <w:proofErr w:type="spellEnd"/>
+    </w:p>
+    <w:p>
+      <w:pPr>
+        <w:spacing w:after="0"/>
+        <w:rPr>
+          <w:rFonts w:ascii="Courier New" w:hAnsi="Courier New" w:cs="Courier New"/>
+          <w:sz w:val="20"/>
+          <w:szCs w:val="20"/>
+        </w:rPr>
+      </w:pPr>
+      <w:r>
+        <w:rPr>
+          <w:rFonts w:ascii="Courier New" w:hAnsi="Courier New" w:cs="Courier New"/>
+          <w:sz w:val="20"/>
+          <w:szCs w:val="20"/>
+        </w:rPr>
+        <w:t xml:space="preserve">SET </w:t>
+      </w:r>
+      <w:proofErr w:type="spellStart"/>
+      <w:r>
+        <w:rPr>
+          <w:rFonts w:ascii="Courier New" w:hAnsi="Courier New" w:cs="Courier New"/>
+          <w:sz w:val="20"/>
+          <w:szCs w:val="20"/>
+        </w:rPr>
+        <w:t>scienceLevel</w:t>
+      </w:r>
+      <w:proofErr w:type="spellEnd"/>
+      <w:r>
+        <w:rPr>
+          <w:rFonts w:ascii="Courier New" w:hAnsi="Courier New" w:cs="Courier New"/>
+          <w:sz w:val="20"/>
+          <w:szCs w:val="20"/>
+        </w:rPr>
+        <w:t xml:space="preserve"> = (SELECT </w:t>
+      </w:r>
+      <w:proofErr w:type="spellStart"/>
+      <w:r>
+        <w:rPr>
+          <w:rFonts w:ascii="Courier New" w:hAnsi="Courier New" w:cs="Courier New"/>
+          <w:sz w:val="20"/>
+          <w:szCs w:val="20"/>
+        </w:rPr>
+        <w:t>scienceLevel</w:t>
+      </w:r>
+      <w:proofErr w:type="spellEnd"/>
+      <w:r>
+        <w:rPr>
+          <w:rFonts w:ascii="Courier New" w:hAnsi="Courier New" w:cs="Courier New"/>
+          <w:sz w:val="20"/>
+          <w:szCs w:val="20"/>
+        </w:rPr>
+        <w:t xml:space="preserve"> FROM </w:t>
+      </w:r>
+      <w:proofErr w:type="spellStart"/>
+      <w:r>
+        <w:rPr>
+          <w:rFonts w:ascii="Courier New" w:hAnsi="Courier New" w:cs="Courier New"/>
+          <w:sz w:val="20"/>
+          <w:szCs w:val="20"/>
+        </w:rPr>
+        <w:t>dbo.profiles</w:t>
+      </w:r>
+      <w:proofErr w:type="spellEnd"/>
     </w:p>
     <w:p>
       <w:pPr>
@@ -1752,7 +3358,35 @@
           <w:sz w:val="20"/>
           <w:szCs w:val="20"/>
         </w:rPr>
-        <w:t>&lt;student_name&gt;</w:t>
+        <w:t>&lt;</w:t>
+      </w:r>
+      <w:proofErr w:type="spellStart"/>
+      <w:r>
+        <w:rPr>
+          <w:rFonts w:ascii="Courier New" w:hAnsi="Courier New" w:cs="Courier New"/>
+          <w:b/>
+          <w:bCs/>
+          <w:i/>
+          <w:iCs/>
+          <w:color w:val="FF0000"/>
+          <w:sz w:val="20"/>
+          <w:szCs w:val="20"/>
+        </w:rPr>
+        <w:t>student_name</w:t>
+      </w:r>
+      <w:proofErr w:type="spellEnd"/>
+      <w:r>
+        <w:rPr>
+          <w:rFonts w:ascii="Courier New" w:hAnsi="Courier New" w:cs="Courier New"/>
+          <w:b/>
+          <w:bCs/>
+          <w:i/>
+          <w:iCs/>
+          <w:color w:val="FF0000"/>
+          <w:sz w:val="20"/>
+          <w:szCs w:val="20"/>
+        </w:rPr>
+        <w:t>&gt;</w:t>
       </w:r>
       <w:r>
         <w:rPr>
@@ -1789,7 +3423,35 @@
           <w:sz w:val="20"/>
           <w:szCs w:val="20"/>
         </w:rPr>
-        <w:t>&lt;student_name&gt;</w:t>
+        <w:t>&lt;</w:t>
+      </w:r>
+      <w:proofErr w:type="spellStart"/>
+      <w:r>
+        <w:rPr>
+          <w:rFonts w:ascii="Courier New" w:hAnsi="Courier New" w:cs="Courier New"/>
+          <w:b/>
+          <w:bCs/>
+          <w:i/>
+          <w:iCs/>
+          <w:color w:val="FF0000"/>
+          <w:sz w:val="20"/>
+          <w:szCs w:val="20"/>
+        </w:rPr>
+        <w:t>student_name</w:t>
+      </w:r>
+      <w:proofErr w:type="spellEnd"/>
+      <w:r>
+        <w:rPr>
+          <w:rFonts w:ascii="Courier New" w:hAnsi="Courier New" w:cs="Courier New"/>
+          <w:b/>
+          <w:bCs/>
+          <w:i/>
+          <w:iCs/>
+          <w:color w:val="FF0000"/>
+          <w:sz w:val="20"/>
+          <w:szCs w:val="20"/>
+        </w:rPr>
+        <w:t>&gt;</w:t>
       </w:r>
       <w:r>
         <w:rPr>
@@ -1841,29 +3503,7 @@
           <w:szCs w:val="20"/>
           <w:u w:val="single"/>
         </w:rPr>
-        <w:t>List all Students in Class</w:t>
-      </w:r>
-      <w:r>
-        <w:rPr>
-          <w:rFonts w:ascii="Courier New" w:hAnsi="Courier New" w:cs="Courier New"/>
-          <w:b/>
-          <w:bCs/>
-          <w:sz w:val="20"/>
-          <w:szCs w:val="20"/>
-          <w:u w:val="single"/>
-        </w:rPr>
-        <w:t>room</w:t>
-      </w:r>
-      <w:r>
-        <w:rPr>
-          <w:rFonts w:ascii="Courier New" w:hAnsi="Courier New" w:cs="Courier New"/>
-          <w:b/>
-          <w:bCs/>
-          <w:sz w:val="20"/>
-          <w:szCs w:val="20"/>
-          <w:u w:val="single"/>
-        </w:rPr>
-        <w:t xml:space="preserve"> (by Teacher)</w:t>
+        <w:t>Add all points for a student</w:t>
       </w:r>
     </w:p>
     <w:p>
@@ -1884,23 +3524,258 @@
           <w:sz w:val="19"/>
           <w:szCs w:val="19"/>
         </w:rPr>
-        <w:t xml:space="preserve">SELECT </w:t>
-      </w:r>
-      <w:r>
-        <w:rPr>
-          <w:rFonts w:ascii="Consolas" w:hAnsi="Consolas" w:cs="Consolas"/>
-          <w:sz w:val="19"/>
-          <w:szCs w:val="19"/>
-        </w:rPr>
-        <w:t>username</w:t>
-      </w:r>
-      <w:r>
-        <w:rPr>
-          <w:rFonts w:ascii="Consolas" w:hAnsi="Consolas" w:cs="Consolas"/>
-          <w:sz w:val="19"/>
-          <w:szCs w:val="19"/>
-        </w:rPr>
-        <w:t xml:space="preserve"> FROM dbo.profiles WHERE class = </w:t>
+        <w:t>SELECT (</w:t>
+      </w:r>
+      <w:proofErr w:type="spellStart"/>
+      <w:r>
+        <w:rPr>
+          <w:rFonts w:ascii="Consolas" w:hAnsi="Consolas" w:cs="Consolas"/>
+          <w:sz w:val="19"/>
+          <w:szCs w:val="19"/>
+        </w:rPr>
+        <w:t>mathLevel</w:t>
+      </w:r>
+      <w:proofErr w:type="spellEnd"/>
+      <w:r>
+        <w:rPr>
+          <w:rFonts w:ascii="Consolas" w:hAnsi="Consolas" w:cs="Consolas"/>
+          <w:sz w:val="19"/>
+          <w:szCs w:val="19"/>
+        </w:rPr>
+        <w:t xml:space="preserve"> + </w:t>
+      </w:r>
+      <w:proofErr w:type="spellStart"/>
+      <w:r>
+        <w:rPr>
+          <w:rFonts w:ascii="Consolas" w:hAnsi="Consolas" w:cs="Consolas"/>
+          <w:sz w:val="19"/>
+          <w:szCs w:val="19"/>
+        </w:rPr>
+        <w:t>englishLevel</w:t>
+      </w:r>
+      <w:proofErr w:type="spellEnd"/>
+      <w:r>
+        <w:rPr>
+          <w:rFonts w:ascii="Consolas" w:hAnsi="Consolas" w:cs="Consolas"/>
+          <w:sz w:val="19"/>
+          <w:szCs w:val="19"/>
+        </w:rPr>
+        <w:t xml:space="preserve"> + </w:t>
+      </w:r>
+      <w:proofErr w:type="spellStart"/>
+      <w:r>
+        <w:rPr>
+          <w:rFonts w:ascii="Consolas" w:hAnsi="Consolas" w:cs="Consolas"/>
+          <w:sz w:val="19"/>
+          <w:szCs w:val="19"/>
+        </w:rPr>
+        <w:t>historyLevel</w:t>
+      </w:r>
+      <w:proofErr w:type="spellEnd"/>
+      <w:r>
+        <w:rPr>
+          <w:rFonts w:ascii="Consolas" w:hAnsi="Consolas" w:cs="Consolas"/>
+          <w:sz w:val="19"/>
+          <w:szCs w:val="19"/>
+        </w:rPr>
+        <w:t xml:space="preserve"> + </w:t>
+      </w:r>
+      <w:proofErr w:type="spellStart"/>
+      <w:r>
+        <w:rPr>
+          <w:rFonts w:ascii="Consolas" w:hAnsi="Consolas" w:cs="Consolas"/>
+          <w:sz w:val="19"/>
+          <w:szCs w:val="19"/>
+        </w:rPr>
+        <w:t>scienceLevel</w:t>
+      </w:r>
+      <w:proofErr w:type="spellEnd"/>
+      <w:r>
+        <w:rPr>
+          <w:rFonts w:ascii="Consolas" w:hAnsi="Consolas" w:cs="Consolas"/>
+          <w:sz w:val="19"/>
+          <w:szCs w:val="19"/>
+        </w:rPr>
+        <w:t>)</w:t>
+      </w:r>
+    </w:p>
+    <w:p>
+      <w:pPr>
+        <w:spacing w:after="0"/>
+        <w:rPr>
+          <w:rFonts w:ascii="Consolas" w:hAnsi="Consolas" w:cs="Consolas"/>
+          <w:sz w:val="19"/>
+          <w:szCs w:val="19"/>
+        </w:rPr>
+      </w:pPr>
+      <w:r>
+        <w:rPr>
+          <w:rFonts w:ascii="Consolas" w:hAnsi="Consolas" w:cs="Consolas"/>
+          <w:sz w:val="19"/>
+          <w:szCs w:val="19"/>
+        </w:rPr>
+        <w:t>FROM</w:t>
+      </w:r>
+      <w:r>
+        <w:rPr>
+          <w:rFonts w:ascii="Consolas" w:hAnsi="Consolas" w:cs="Consolas"/>
+          <w:sz w:val="19"/>
+          <w:szCs w:val="19"/>
+        </w:rPr>
+        <w:t xml:space="preserve"> </w:t>
+      </w:r>
+      <w:proofErr w:type="spellStart"/>
+      <w:r>
+        <w:rPr>
+          <w:rFonts w:ascii="Consolas" w:hAnsi="Consolas" w:cs="Consolas"/>
+          <w:sz w:val="19"/>
+          <w:szCs w:val="19"/>
+        </w:rPr>
+        <w:t>dbo.profiles</w:t>
+      </w:r>
+      <w:proofErr w:type="spellEnd"/>
+      <w:r>
+        <w:rPr>
+          <w:rFonts w:ascii="Consolas" w:hAnsi="Consolas" w:cs="Consolas"/>
+          <w:sz w:val="19"/>
+          <w:szCs w:val="19"/>
+        </w:rPr>
+        <w:t xml:space="preserve"> WHERE username = '</w:t>
+      </w:r>
+      <w:r>
+        <w:rPr>
+          <w:rFonts w:ascii="Consolas" w:hAnsi="Consolas" w:cs="Consolas"/>
+          <w:b/>
+          <w:bCs/>
+          <w:i/>
+          <w:iCs/>
+          <w:color w:val="FF0000"/>
+          <w:sz w:val="19"/>
+          <w:szCs w:val="19"/>
+        </w:rPr>
+        <w:t>&lt;</w:t>
+      </w:r>
+      <w:proofErr w:type="spellStart"/>
+      <w:r>
+        <w:rPr>
+          <w:rFonts w:ascii="Consolas" w:hAnsi="Consolas" w:cs="Consolas"/>
+          <w:b/>
+          <w:bCs/>
+          <w:i/>
+          <w:iCs/>
+          <w:color w:val="FF0000"/>
+          <w:sz w:val="19"/>
+          <w:szCs w:val="19"/>
+        </w:rPr>
+        <w:t>student_name</w:t>
+      </w:r>
+      <w:proofErr w:type="spellEnd"/>
+      <w:r>
+        <w:rPr>
+          <w:rFonts w:ascii="Consolas" w:hAnsi="Consolas" w:cs="Consolas"/>
+          <w:b/>
+          <w:bCs/>
+          <w:i/>
+          <w:iCs/>
+          <w:color w:val="FF0000"/>
+          <w:sz w:val="19"/>
+          <w:szCs w:val="19"/>
+        </w:rPr>
+        <w:t>&gt;</w:t>
+      </w:r>
+      <w:r>
+        <w:rPr>
+          <w:rFonts w:ascii="Consolas" w:hAnsi="Consolas" w:cs="Consolas"/>
+          <w:sz w:val="19"/>
+          <w:szCs w:val="19"/>
+        </w:rPr>
+        <w:t>';</w:t>
+      </w:r>
+    </w:p>
+    <w:p>
+      <w:pPr>
+        <w:spacing w:after="0"/>
+        <w:rPr>
+          <w:rFonts w:ascii="Courier New" w:hAnsi="Courier New" w:cs="Courier New"/>
+          <w:sz w:val="20"/>
+          <w:szCs w:val="20"/>
+        </w:rPr>
+      </w:pPr>
+    </w:p>
+    <w:p>
+      <w:pPr>
+        <w:spacing w:after="0"/>
+        <w:rPr>
+          <w:rFonts w:ascii="Courier New" w:hAnsi="Courier New" w:cs="Courier New"/>
+          <w:sz w:val="20"/>
+          <w:szCs w:val="20"/>
+        </w:rPr>
+      </w:pPr>
+    </w:p>
+    <w:p>
+      <w:pPr>
+        <w:spacing w:after="0"/>
+        <w:rPr>
+          <w:rFonts w:ascii="Courier New" w:hAnsi="Courier New" w:cs="Courier New"/>
+          <w:sz w:val="20"/>
+          <w:szCs w:val="20"/>
+        </w:rPr>
+      </w:pPr>
+    </w:p>
+    <w:p>
+      <w:pPr>
+        <w:spacing w:after="0"/>
+        <w:rPr>
+          <w:rFonts w:ascii="Courier New" w:hAnsi="Courier New" w:cs="Courier New"/>
+          <w:sz w:val="20"/>
+          <w:szCs w:val="20"/>
+        </w:rPr>
+      </w:pPr>
+    </w:p>
+    <w:p>
+      <w:pPr>
+        <w:spacing w:after="0"/>
+        <w:rPr>
+          <w:rFonts w:ascii="Courier New" w:hAnsi="Courier New" w:cs="Courier New"/>
+          <w:b/>
+          <w:bCs/>
+          <w:sz w:val="20"/>
+          <w:szCs w:val="20"/>
+          <w:u w:val="single"/>
+        </w:rPr>
+      </w:pPr>
+      <w:r>
+        <w:rPr>
+          <w:rFonts w:ascii="Courier New" w:hAnsi="Courier New" w:cs="Courier New"/>
+          <w:b/>
+          <w:bCs/>
+          <w:sz w:val="20"/>
+          <w:szCs w:val="20"/>
+          <w:u w:val="single"/>
+        </w:rPr>
+        <w:t>List all Students in Class</w:t>
+      </w:r>
+      <w:r>
+        <w:rPr>
+          <w:rFonts w:ascii="Courier New" w:hAnsi="Courier New" w:cs="Courier New"/>
+          <w:b/>
+          <w:bCs/>
+          <w:sz w:val="20"/>
+          <w:szCs w:val="20"/>
+          <w:u w:val="single"/>
+        </w:rPr>
+        <w:t>room</w:t>
+      </w:r>
+      <w:r>
+        <w:rPr>
+          <w:rFonts w:ascii="Courier New" w:hAnsi="Courier New" w:cs="Courier New"/>
+          <w:b/>
+          <w:bCs/>
+          <w:sz w:val="20"/>
+          <w:szCs w:val="20"/>
+          <w:u w:val="single"/>
+        </w:rPr>
+        <w:t xml:space="preserve"> (by Teacher)</w:t>
       </w:r>
     </w:p>
     <w:p>
@@ -1921,23 +3796,41 @@
           <w:sz w:val="19"/>
           <w:szCs w:val="19"/>
         </w:rPr>
-        <w:t>(SELECT classID from dbo.classroom</w:t>
-      </w:r>
-      <w:r>
-        <w:rPr>
-          <w:rFonts w:ascii="Consolas" w:hAnsi="Consolas" w:cs="Consolas"/>
-          <w:sz w:val="19"/>
-          <w:szCs w:val="19"/>
-        </w:rPr>
-        <w:t xml:space="preserve"> </w:t>
-      </w:r>
-      <w:r>
-        <w:rPr>
-          <w:rFonts w:ascii="Consolas" w:hAnsi="Consolas" w:cs="Consolas"/>
-          <w:sz w:val="19"/>
-          <w:szCs w:val="19"/>
-        </w:rPr>
-        <w:t xml:space="preserve">WHERE teacherName = </w:t>
+        <w:t xml:space="preserve">SELECT </w:t>
+      </w:r>
+      <w:r>
+        <w:rPr>
+          <w:rFonts w:ascii="Consolas" w:hAnsi="Consolas" w:cs="Consolas"/>
+          <w:sz w:val="19"/>
+          <w:szCs w:val="19"/>
+        </w:rPr>
+        <w:t>username</w:t>
+      </w:r>
+      <w:r>
+        <w:rPr>
+          <w:rFonts w:ascii="Consolas" w:hAnsi="Consolas" w:cs="Consolas"/>
+          <w:sz w:val="19"/>
+          <w:szCs w:val="19"/>
+        </w:rPr>
+        <w:t xml:space="preserve"> FROM </w:t>
+      </w:r>
+      <w:proofErr w:type="spellStart"/>
+      <w:r>
+        <w:rPr>
+          <w:rFonts w:ascii="Consolas" w:hAnsi="Consolas" w:cs="Consolas"/>
+          <w:sz w:val="19"/>
+          <w:szCs w:val="19"/>
+        </w:rPr>
+        <w:t>dbo.profiles</w:t>
+      </w:r>
+      <w:proofErr w:type="spellEnd"/>
+      <w:r>
+        <w:rPr>
+          <w:rFonts w:ascii="Consolas" w:hAnsi="Consolas" w:cs="Consolas"/>
+          <w:sz w:val="19"/>
+          <w:szCs w:val="19"/>
+        </w:rPr>
+        <w:t xml:space="preserve"> WHERE class = </w:t>
       </w:r>
     </w:p>
     <w:p>
@@ -1958,95 +3851,61 @@
           <w:sz w:val="19"/>
           <w:szCs w:val="19"/>
         </w:rPr>
-        <w:t>(SELECT userID FROM dbo.profiles</w:t>
-      </w:r>
-      <w:r>
-        <w:rPr>
-          <w:rFonts w:ascii="Consolas" w:hAnsi="Consolas" w:cs="Consolas"/>
-          <w:sz w:val="19"/>
-          <w:szCs w:val="19"/>
-        </w:rPr>
-        <w:t xml:space="preserve"> </w:t>
-      </w:r>
-      <w:r>
-        <w:rPr>
-          <w:rFonts w:ascii="Consolas" w:hAnsi="Consolas" w:cs="Consolas"/>
-          <w:sz w:val="19"/>
-          <w:szCs w:val="19"/>
-        </w:rPr>
-        <w:t>WHERE username = '</w:t>
-      </w:r>
-      <w:r>
-        <w:rPr>
-          <w:rFonts w:ascii="Consolas" w:hAnsi="Consolas" w:cs="Consolas"/>
-          <w:b/>
-          <w:bCs/>
-          <w:i/>
-          <w:iCs/>
-          <w:color w:val="FF0000"/>
-          <w:sz w:val="19"/>
-          <w:szCs w:val="19"/>
-        </w:rPr>
-        <w:t>&lt;teacher_name&gt;</w:t>
-      </w:r>
-      <w:r>
-        <w:rPr>
-          <w:rFonts w:ascii="Consolas" w:hAnsi="Consolas" w:cs="Consolas"/>
-          <w:sz w:val="19"/>
-          <w:szCs w:val="19"/>
-        </w:rPr>
-        <w:t>'))</w:t>
-      </w:r>
-    </w:p>
-    <w:p>
-      <w:pPr>
-        <w:spacing w:after="0"/>
-        <w:rPr>
-          <w:rFonts w:ascii="Courier New" w:hAnsi="Courier New" w:cs="Courier New"/>
-          <w:sz w:val="20"/>
-          <w:szCs w:val="20"/>
-        </w:rPr>
-      </w:pPr>
-      <w:r>
-        <w:rPr>
-          <w:rFonts w:ascii="Consolas" w:hAnsi="Consolas" w:cs="Consolas"/>
-          <w:sz w:val="19"/>
-          <w:szCs w:val="19"/>
-        </w:rPr>
-        <w:t>AND profileType = 0;</w:t>
-      </w:r>
-    </w:p>
-    <w:p>
-      <w:pPr>
-        <w:rPr>
-          <w:rFonts w:ascii="Courier New" w:hAnsi="Courier New" w:cs="Courier New"/>
-          <w:sz w:val="20"/>
-          <w:szCs w:val="20"/>
-        </w:rPr>
-      </w:pPr>
-    </w:p>
-    <w:p>
-      <w:pPr>
-        <w:spacing w:after="0"/>
-        <w:rPr>
-          <w:rFonts w:ascii="Courier New" w:hAnsi="Courier New" w:cs="Courier New"/>
-          <w:b/>
-          <w:bCs/>
-          <w:sz w:val="20"/>
-          <w:szCs w:val="20"/>
-          <w:u w:val="single"/>
-        </w:rPr>
-      </w:pPr>
-      <w:r>
-        <w:rPr>
-          <w:rFonts w:ascii="Courier New" w:hAnsi="Courier New" w:cs="Courier New"/>
-          <w:b/>
-          <w:bCs/>
-          <w:sz w:val="20"/>
-          <w:szCs w:val="20"/>
-          <w:u w:val="single"/>
-        </w:rPr>
-        <w:t>Add all points for a student</w:t>
+        <w:t xml:space="preserve">(SELECT </w:t>
+      </w:r>
+      <w:proofErr w:type="spellStart"/>
+      <w:r>
+        <w:rPr>
+          <w:rFonts w:ascii="Consolas" w:hAnsi="Consolas" w:cs="Consolas"/>
+          <w:sz w:val="19"/>
+          <w:szCs w:val="19"/>
+        </w:rPr>
+        <w:t>classID</w:t>
+      </w:r>
+      <w:proofErr w:type="spellEnd"/>
+      <w:r>
+        <w:rPr>
+          <w:rFonts w:ascii="Consolas" w:hAnsi="Consolas" w:cs="Consolas"/>
+          <w:sz w:val="19"/>
+          <w:szCs w:val="19"/>
+        </w:rPr>
+        <w:t xml:space="preserve"> from </w:t>
+      </w:r>
+      <w:proofErr w:type="spellStart"/>
+      <w:r>
+        <w:rPr>
+          <w:rFonts w:ascii="Consolas" w:hAnsi="Consolas" w:cs="Consolas"/>
+          <w:sz w:val="19"/>
+          <w:szCs w:val="19"/>
+        </w:rPr>
+        <w:t>dbo.classroom</w:t>
+      </w:r>
+      <w:proofErr w:type="spellEnd"/>
+      <w:r>
+        <w:rPr>
+          <w:rFonts w:ascii="Consolas" w:hAnsi="Consolas" w:cs="Consolas"/>
+          <w:sz w:val="19"/>
+          <w:szCs w:val="19"/>
+        </w:rPr>
+        <w:t xml:space="preserve"> WHERE </w:t>
+      </w:r>
+      <w:proofErr w:type="spellStart"/>
+      <w:r>
+        <w:rPr>
+          <w:rFonts w:ascii="Consolas" w:hAnsi="Consolas" w:cs="Consolas"/>
+          <w:sz w:val="19"/>
+          <w:szCs w:val="19"/>
+        </w:rPr>
+        <w:t>teacherName</w:t>
+      </w:r>
+      <w:proofErr w:type="spellEnd"/>
+      <w:r>
+        <w:rPr>
+          <w:rFonts w:ascii="Consolas" w:hAnsi="Consolas" w:cs="Consolas"/>
+          <w:sz w:val="19"/>
+          <w:szCs w:val="19"/>
+        </w:rPr>
+        <w:t xml:space="preserve"> = </w:t>
       </w:r>
     </w:p>
     <w:p>
@@ -2067,63 +3926,136 @@
           <w:sz w:val="19"/>
           <w:szCs w:val="19"/>
         </w:rPr>
-        <w:t>SELECT (mathLevel + englishLevel + historyLevel + scienceLevel)</w:t>
-      </w:r>
-    </w:p>
-    <w:p>
-      <w:pPr>
-        <w:spacing w:after="0"/>
-        <w:rPr>
-          <w:rFonts w:ascii="Consolas" w:hAnsi="Consolas" w:cs="Consolas"/>
-          <w:sz w:val="19"/>
-          <w:szCs w:val="19"/>
-        </w:rPr>
-      </w:pPr>
-      <w:r>
-        <w:rPr>
-          <w:rFonts w:ascii="Consolas" w:hAnsi="Consolas" w:cs="Consolas"/>
-          <w:sz w:val="19"/>
-          <w:szCs w:val="19"/>
-        </w:rPr>
-        <w:t>FROM</w:t>
-      </w:r>
-      <w:r>
-        <w:rPr>
-          <w:rFonts w:ascii="Consolas" w:hAnsi="Consolas" w:cs="Consolas"/>
-          <w:sz w:val="19"/>
-          <w:szCs w:val="19"/>
-        </w:rPr>
-        <w:t xml:space="preserve"> dbo.profiles WHERE username = '</w:t>
-      </w:r>
-      <w:r>
-        <w:rPr>
-          <w:rFonts w:ascii="Consolas" w:hAnsi="Consolas" w:cs="Consolas"/>
-          <w:b/>
-          <w:bCs/>
-          <w:i/>
-          <w:iCs/>
-          <w:color w:val="FF0000"/>
-          <w:sz w:val="19"/>
-          <w:szCs w:val="19"/>
-        </w:rPr>
-        <w:t>&lt;student_name&gt;</w:t>
-      </w:r>
-      <w:r>
-        <w:rPr>
-          <w:rFonts w:ascii="Consolas" w:hAnsi="Consolas" w:cs="Consolas"/>
-          <w:sz w:val="19"/>
-          <w:szCs w:val="19"/>
-        </w:rPr>
-        <w:t>';</w:t>
-      </w:r>
-    </w:p>
-    <w:p>
-      <w:pPr>
-        <w:spacing w:after="0"/>
-        <w:rPr>
-          <w:rFonts w:ascii="Consolas" w:hAnsi="Consolas" w:cs="Consolas"/>
-          <w:sz w:val="19"/>
-          <w:szCs w:val="19"/>
+        <w:t xml:space="preserve">(SELECT </w:t>
+      </w:r>
+      <w:proofErr w:type="spellStart"/>
+      <w:r>
+        <w:rPr>
+          <w:rFonts w:ascii="Consolas" w:hAnsi="Consolas" w:cs="Consolas"/>
+          <w:sz w:val="19"/>
+          <w:szCs w:val="19"/>
+        </w:rPr>
+        <w:t>userID</w:t>
+      </w:r>
+      <w:proofErr w:type="spellEnd"/>
+      <w:r>
+        <w:rPr>
+          <w:rFonts w:ascii="Consolas" w:hAnsi="Consolas" w:cs="Consolas"/>
+          <w:sz w:val="19"/>
+          <w:szCs w:val="19"/>
+        </w:rPr>
+        <w:t xml:space="preserve"> FROM </w:t>
+      </w:r>
+      <w:proofErr w:type="spellStart"/>
+      <w:r>
+        <w:rPr>
+          <w:rFonts w:ascii="Consolas" w:hAnsi="Consolas" w:cs="Consolas"/>
+          <w:sz w:val="19"/>
+          <w:szCs w:val="19"/>
+        </w:rPr>
+        <w:t>dbo.profiles</w:t>
+      </w:r>
+      <w:proofErr w:type="spellEnd"/>
+      <w:r>
+        <w:rPr>
+          <w:rFonts w:ascii="Consolas" w:hAnsi="Consolas" w:cs="Consolas"/>
+          <w:sz w:val="19"/>
+          <w:szCs w:val="19"/>
+        </w:rPr>
+        <w:t xml:space="preserve"> WHERE username = '</w:t>
+      </w:r>
+      <w:r>
+        <w:rPr>
+          <w:rFonts w:ascii="Consolas" w:hAnsi="Consolas" w:cs="Consolas"/>
+          <w:b/>
+          <w:bCs/>
+          <w:i/>
+          <w:iCs/>
+          <w:color w:val="FF0000"/>
+          <w:sz w:val="19"/>
+          <w:szCs w:val="19"/>
+        </w:rPr>
+        <w:t>&lt;</w:t>
+      </w:r>
+      <w:proofErr w:type="spellStart"/>
+      <w:r>
+        <w:rPr>
+          <w:rFonts w:ascii="Consolas" w:hAnsi="Consolas" w:cs="Consolas"/>
+          <w:b/>
+          <w:bCs/>
+          <w:i/>
+          <w:iCs/>
+          <w:color w:val="FF0000"/>
+          <w:sz w:val="19"/>
+          <w:szCs w:val="19"/>
+        </w:rPr>
+        <w:t>teacher_name</w:t>
+      </w:r>
+      <w:proofErr w:type="spellEnd"/>
+      <w:r>
+        <w:rPr>
+          <w:rFonts w:ascii="Consolas" w:hAnsi="Consolas" w:cs="Consolas"/>
+          <w:b/>
+          <w:bCs/>
+          <w:i/>
+          <w:iCs/>
+          <w:color w:val="FF0000"/>
+          <w:sz w:val="19"/>
+          <w:szCs w:val="19"/>
+        </w:rPr>
+        <w:t>&gt;</w:t>
+      </w:r>
+      <w:r>
+        <w:rPr>
+          <w:rFonts w:ascii="Consolas" w:hAnsi="Consolas" w:cs="Consolas"/>
+          <w:sz w:val="19"/>
+          <w:szCs w:val="19"/>
+        </w:rPr>
+        <w:t>'))</w:t>
+      </w:r>
+    </w:p>
+    <w:p>
+      <w:pPr>
+        <w:spacing w:after="0"/>
+        <w:rPr>
+          <w:rFonts w:ascii="Courier New" w:hAnsi="Courier New" w:cs="Courier New"/>
+          <w:sz w:val="20"/>
+          <w:szCs w:val="20"/>
+        </w:rPr>
+      </w:pPr>
+      <w:r>
+        <w:rPr>
+          <w:rFonts w:ascii="Consolas" w:hAnsi="Consolas" w:cs="Consolas"/>
+          <w:sz w:val="19"/>
+          <w:szCs w:val="19"/>
+        </w:rPr>
+        <w:t xml:space="preserve">AND </w:t>
+      </w:r>
+      <w:proofErr w:type="spellStart"/>
+      <w:r>
+        <w:rPr>
+          <w:rFonts w:ascii="Consolas" w:hAnsi="Consolas" w:cs="Consolas"/>
+          <w:sz w:val="19"/>
+          <w:szCs w:val="19"/>
+        </w:rPr>
+        <w:t>profileType</w:t>
+      </w:r>
+      <w:proofErr w:type="spellEnd"/>
+      <w:r>
+        <w:rPr>
+          <w:rFonts w:ascii="Consolas" w:hAnsi="Consolas" w:cs="Consolas"/>
+          <w:sz w:val="19"/>
+          <w:szCs w:val="19"/>
+        </w:rPr>
+        <w:t xml:space="preserve"> = 0;</w:t>
+      </w:r>
+    </w:p>
+    <w:p>
+      <w:pPr>
+        <w:rPr>
+          <w:rFonts w:ascii="Courier New" w:hAnsi="Courier New" w:cs="Courier New"/>
+          <w:sz w:val="20"/>
+          <w:szCs w:val="20"/>
         </w:rPr>
       </w:pPr>
     </w:p>
@@ -2222,26 +4154,126 @@
           <w:sz w:val="19"/>
           <w:szCs w:val="19"/>
         </w:rPr>
-        <w:t>(mathLevel + englishLevel + historyLevel + scienceLevel) AS total</w:t>
-      </w:r>
-    </w:p>
-    <w:p>
-      <w:pPr>
-        <w:spacing w:after="0"/>
-        <w:rPr>
-          <w:rFonts w:ascii="Consolas" w:hAnsi="Consolas" w:cs="Consolas"/>
-          <w:sz w:val="19"/>
-          <w:szCs w:val="19"/>
-        </w:rPr>
-      </w:pPr>
-      <w:r>
-        <w:rPr>
-          <w:rFonts w:ascii="Consolas" w:hAnsi="Consolas" w:cs="Consolas"/>
-          <w:sz w:val="19"/>
-          <w:szCs w:val="19"/>
-        </w:rPr>
-        <w:t>FROM dbo.profiles ORDER BY total DESC;</w:t>
-      </w:r>
+        <w:t>(</w:t>
+      </w:r>
+      <w:proofErr w:type="spellStart"/>
+      <w:r>
+        <w:rPr>
+          <w:rFonts w:ascii="Consolas" w:hAnsi="Consolas" w:cs="Consolas"/>
+          <w:sz w:val="19"/>
+          <w:szCs w:val="19"/>
+        </w:rPr>
+        <w:t>mathLevel</w:t>
+      </w:r>
+      <w:proofErr w:type="spellEnd"/>
+      <w:r>
+        <w:rPr>
+          <w:rFonts w:ascii="Consolas" w:hAnsi="Consolas" w:cs="Consolas"/>
+          <w:sz w:val="19"/>
+          <w:szCs w:val="19"/>
+        </w:rPr>
+        <w:t xml:space="preserve"> + </w:t>
+      </w:r>
+      <w:proofErr w:type="spellStart"/>
+      <w:r>
+        <w:rPr>
+          <w:rFonts w:ascii="Consolas" w:hAnsi="Consolas" w:cs="Consolas"/>
+          <w:sz w:val="19"/>
+          <w:szCs w:val="19"/>
+        </w:rPr>
+        <w:t>englishLevel</w:t>
+      </w:r>
+      <w:proofErr w:type="spellEnd"/>
+      <w:r>
+        <w:rPr>
+          <w:rFonts w:ascii="Consolas" w:hAnsi="Consolas" w:cs="Consolas"/>
+          <w:sz w:val="19"/>
+          <w:szCs w:val="19"/>
+        </w:rPr>
+        <w:t xml:space="preserve"> + </w:t>
+      </w:r>
+      <w:proofErr w:type="spellStart"/>
+      <w:r>
+        <w:rPr>
+          <w:rFonts w:ascii="Consolas" w:hAnsi="Consolas" w:cs="Consolas"/>
+          <w:sz w:val="19"/>
+          <w:szCs w:val="19"/>
+        </w:rPr>
+        <w:t>historyLevel</w:t>
+      </w:r>
+      <w:proofErr w:type="spellEnd"/>
+      <w:r>
+        <w:rPr>
+          <w:rFonts w:ascii="Consolas" w:hAnsi="Consolas" w:cs="Consolas"/>
+          <w:sz w:val="19"/>
+          <w:szCs w:val="19"/>
+        </w:rPr>
+        <w:t xml:space="preserve"> + </w:t>
+      </w:r>
+      <w:proofErr w:type="spellStart"/>
+      <w:r>
+        <w:rPr>
+          <w:rFonts w:ascii="Consolas" w:hAnsi="Consolas" w:cs="Consolas"/>
+          <w:sz w:val="19"/>
+          <w:szCs w:val="19"/>
+        </w:rPr>
+        <w:t>scienceLevel</w:t>
+      </w:r>
+      <w:proofErr w:type="spellEnd"/>
+      <w:r>
+        <w:rPr>
+          <w:rFonts w:ascii="Consolas" w:hAnsi="Consolas" w:cs="Consolas"/>
+          <w:sz w:val="19"/>
+          <w:szCs w:val="19"/>
+        </w:rPr>
+        <w:t>) AS total</w:t>
+      </w:r>
+    </w:p>
+    <w:p>
+      <w:pPr>
+        <w:spacing w:after="0"/>
+        <w:rPr>
+          <w:rFonts w:ascii="Consolas" w:hAnsi="Consolas" w:cs="Consolas"/>
+          <w:sz w:val="19"/>
+          <w:szCs w:val="19"/>
+        </w:rPr>
+      </w:pPr>
+      <w:r>
+        <w:rPr>
+          <w:rFonts w:ascii="Consolas" w:hAnsi="Consolas" w:cs="Consolas"/>
+          <w:sz w:val="19"/>
+          <w:szCs w:val="19"/>
+        </w:rPr>
+        <w:t xml:space="preserve">FROM </w:t>
+      </w:r>
+      <w:proofErr w:type="spellStart"/>
+      <w:r>
+        <w:rPr>
+          <w:rFonts w:ascii="Consolas" w:hAnsi="Consolas" w:cs="Consolas"/>
+          <w:sz w:val="19"/>
+          <w:szCs w:val="19"/>
+        </w:rPr>
+        <w:t>dbo.profiles</w:t>
+      </w:r>
+      <w:proofErr w:type="spellEnd"/>
+      <w:r>
+        <w:rPr>
+          <w:rFonts w:ascii="Consolas" w:hAnsi="Consolas" w:cs="Consolas"/>
+          <w:sz w:val="19"/>
+          <w:szCs w:val="19"/>
+        </w:rPr>
+        <w:t xml:space="preserve"> ORDER BY total DESC;</w:t>
+      </w:r>
+    </w:p>
+    <w:p>
+      <w:pPr>
+        <w:spacing w:after="0"/>
+        <w:rPr>
+          <w:rFonts w:ascii="Consolas" w:hAnsi="Consolas" w:cs="Consolas"/>
+          <w:sz w:val="19"/>
+          <w:szCs w:val="19"/>
+        </w:rPr>
+      </w:pPr>
     </w:p>
     <w:p>
       <w:pPr>
@@ -2360,7 +4392,79 @@
           <w:sz w:val="19"/>
           <w:szCs w:val="19"/>
         </w:rPr>
-        <w:t>(mathLevel + englishLevel + historyLevel + scienceLevel) AS total</w:t>
+        <w:t>(</w:t>
+      </w:r>
+      <w:proofErr w:type="spellStart"/>
+      <w:r>
+        <w:rPr>
+          <w:rFonts w:ascii="Consolas" w:hAnsi="Consolas" w:cs="Consolas"/>
+          <w:sz w:val="19"/>
+          <w:szCs w:val="19"/>
+        </w:rPr>
+        <w:t>mathLevel</w:t>
+      </w:r>
+      <w:proofErr w:type="spellEnd"/>
+      <w:r>
+        <w:rPr>
+          <w:rFonts w:ascii="Consolas" w:hAnsi="Consolas" w:cs="Consolas"/>
+          <w:sz w:val="19"/>
+          <w:szCs w:val="19"/>
+        </w:rPr>
+        <w:t xml:space="preserve"> + </w:t>
+      </w:r>
+      <w:proofErr w:type="spellStart"/>
+      <w:r>
+        <w:rPr>
+          <w:rFonts w:ascii="Consolas" w:hAnsi="Consolas" w:cs="Consolas"/>
+          <w:sz w:val="19"/>
+          <w:szCs w:val="19"/>
+        </w:rPr>
+        <w:t>englishLevel</w:t>
+      </w:r>
+      <w:proofErr w:type="spellEnd"/>
+      <w:r>
+        <w:rPr>
+          <w:rFonts w:ascii="Consolas" w:hAnsi="Consolas" w:cs="Consolas"/>
+          <w:sz w:val="19"/>
+          <w:szCs w:val="19"/>
+        </w:rPr>
+        <w:t xml:space="preserve"> + </w:t>
+      </w:r>
+      <w:proofErr w:type="spellStart"/>
+      <w:r>
+        <w:rPr>
+          <w:rFonts w:ascii="Consolas" w:hAnsi="Consolas" w:cs="Consolas"/>
+          <w:sz w:val="19"/>
+          <w:szCs w:val="19"/>
+        </w:rPr>
+        <w:t>historyLevel</w:t>
+      </w:r>
+      <w:proofErr w:type="spellEnd"/>
+      <w:r>
+        <w:rPr>
+          <w:rFonts w:ascii="Consolas" w:hAnsi="Consolas" w:cs="Consolas"/>
+          <w:sz w:val="19"/>
+          <w:szCs w:val="19"/>
+        </w:rPr>
+        <w:t xml:space="preserve"> + </w:t>
+      </w:r>
+      <w:proofErr w:type="spellStart"/>
+      <w:r>
+        <w:rPr>
+          <w:rFonts w:ascii="Consolas" w:hAnsi="Consolas" w:cs="Consolas"/>
+          <w:sz w:val="19"/>
+          <w:szCs w:val="19"/>
+        </w:rPr>
+        <w:t>scienceLevel</w:t>
+      </w:r>
+      <w:proofErr w:type="spellEnd"/>
+      <w:r>
+        <w:rPr>
+          <w:rFonts w:ascii="Consolas" w:hAnsi="Consolas" w:cs="Consolas"/>
+          <w:sz w:val="19"/>
+          <w:szCs w:val="19"/>
+        </w:rPr>
+        <w:t>) AS total</w:t>
       </w:r>
     </w:p>
     <w:p>
@@ -2381,8 +4485,18 @@
           <w:sz w:val="19"/>
           <w:szCs w:val="19"/>
         </w:rPr>
-        <w:t>FROM dbo.profiles</w:t>
-      </w:r>
+        <w:t xml:space="preserve">FROM </w:t>
+      </w:r>
+      <w:proofErr w:type="spellStart"/>
+      <w:r>
+        <w:rPr>
+          <w:rFonts w:ascii="Consolas" w:hAnsi="Consolas" w:cs="Consolas"/>
+          <w:sz w:val="19"/>
+          <w:szCs w:val="19"/>
+        </w:rPr>
+        <w:t>dbo.profiles</w:t>
+      </w:r>
+      <w:proofErr w:type="spellEnd"/>
       <w:r>
         <w:rPr>
           <w:rFonts w:ascii="Consolas" w:hAnsi="Consolas" w:cs="Consolas"/>
@@ -2418,7 +4532,61 @@
           <w:sz w:val="19"/>
           <w:szCs w:val="19"/>
         </w:rPr>
-        <w:t xml:space="preserve">(SELECT classID from dbo.classroom WHERE teacherName = </w:t>
+        <w:t xml:space="preserve">(SELECT </w:t>
+      </w:r>
+      <w:proofErr w:type="spellStart"/>
+      <w:r>
+        <w:rPr>
+          <w:rFonts w:ascii="Consolas" w:hAnsi="Consolas" w:cs="Consolas"/>
+          <w:sz w:val="19"/>
+          <w:szCs w:val="19"/>
+        </w:rPr>
+        <w:t>classID</w:t>
+      </w:r>
+      <w:proofErr w:type="spellEnd"/>
+      <w:r>
+        <w:rPr>
+          <w:rFonts w:ascii="Consolas" w:hAnsi="Consolas" w:cs="Consolas"/>
+          <w:sz w:val="19"/>
+          <w:szCs w:val="19"/>
+        </w:rPr>
+        <w:t xml:space="preserve"> from </w:t>
+      </w:r>
+      <w:proofErr w:type="spellStart"/>
+      <w:r>
+        <w:rPr>
+          <w:rFonts w:ascii="Consolas" w:hAnsi="Consolas" w:cs="Consolas"/>
+          <w:sz w:val="19"/>
+          <w:szCs w:val="19"/>
+        </w:rPr>
+        <w:t>dbo.classroom</w:t>
+      </w:r>
+      <w:proofErr w:type="spellEnd"/>
+      <w:r>
+        <w:rPr>
+          <w:rFonts w:ascii="Consolas" w:hAnsi="Consolas" w:cs="Consolas"/>
+          <w:sz w:val="19"/>
+          <w:szCs w:val="19"/>
+        </w:rPr>
+        <w:t xml:space="preserve"> WHERE </w:t>
+      </w:r>
+      <w:proofErr w:type="spellStart"/>
+      <w:r>
+        <w:rPr>
+          <w:rFonts w:ascii="Consolas" w:hAnsi="Consolas" w:cs="Consolas"/>
+          <w:sz w:val="19"/>
+          <w:szCs w:val="19"/>
+        </w:rPr>
+        <w:t>teacherName</w:t>
+      </w:r>
+      <w:proofErr w:type="spellEnd"/>
+      <w:r>
+        <w:rPr>
+          <w:rFonts w:ascii="Consolas" w:hAnsi="Consolas" w:cs="Consolas"/>
+          <w:sz w:val="19"/>
+          <w:szCs w:val="19"/>
+        </w:rPr>
+        <w:t xml:space="preserve"> = </w:t>
       </w:r>
     </w:p>
     <w:p>
@@ -2439,20 +4607,84 @@
           <w:sz w:val="19"/>
           <w:szCs w:val="19"/>
         </w:rPr>
-        <w:t>(SELECT userID FROM dbo.profiles WHERE username = '</w:t>
-      </w:r>
-      <w:r>
-        <w:rPr>
-          <w:rFonts w:ascii="Consolas" w:hAnsi="Consolas" w:cs="Consolas"/>
-          <w:b/>
-          <w:bCs/>
-          <w:i/>
-          <w:iCs/>
-          <w:color w:val="FF0000"/>
-          <w:sz w:val="19"/>
-          <w:szCs w:val="19"/>
-        </w:rPr>
-        <w:t>&lt;teacher_name&gt;</w:t>
+        <w:t xml:space="preserve">(SELECT </w:t>
+      </w:r>
+      <w:proofErr w:type="spellStart"/>
+      <w:r>
+        <w:rPr>
+          <w:rFonts w:ascii="Consolas" w:hAnsi="Consolas" w:cs="Consolas"/>
+          <w:sz w:val="19"/>
+          <w:szCs w:val="19"/>
+        </w:rPr>
+        <w:t>userID</w:t>
+      </w:r>
+      <w:proofErr w:type="spellEnd"/>
+      <w:r>
+        <w:rPr>
+          <w:rFonts w:ascii="Consolas" w:hAnsi="Consolas" w:cs="Consolas"/>
+          <w:sz w:val="19"/>
+          <w:szCs w:val="19"/>
+        </w:rPr>
+        <w:t xml:space="preserve"> FROM </w:t>
+      </w:r>
+      <w:proofErr w:type="spellStart"/>
+      <w:r>
+        <w:rPr>
+          <w:rFonts w:ascii="Consolas" w:hAnsi="Consolas" w:cs="Consolas"/>
+          <w:sz w:val="19"/>
+          <w:szCs w:val="19"/>
+        </w:rPr>
+        <w:t>dbo.profiles</w:t>
+      </w:r>
+      <w:proofErr w:type="spellEnd"/>
+      <w:r>
+        <w:rPr>
+          <w:rFonts w:ascii="Consolas" w:hAnsi="Consolas" w:cs="Consolas"/>
+          <w:sz w:val="19"/>
+          <w:szCs w:val="19"/>
+        </w:rPr>
+        <w:t xml:space="preserve"> WHERE username = '</w:t>
+      </w:r>
+      <w:r>
+        <w:rPr>
+          <w:rFonts w:ascii="Consolas" w:hAnsi="Consolas" w:cs="Consolas"/>
+          <w:b/>
+          <w:bCs/>
+          <w:i/>
+          <w:iCs/>
+          <w:color w:val="FF0000"/>
+          <w:sz w:val="19"/>
+          <w:szCs w:val="19"/>
+        </w:rPr>
+        <w:t>&lt;</w:t>
+      </w:r>
+      <w:proofErr w:type="spellStart"/>
+      <w:r>
+        <w:rPr>
+          <w:rFonts w:ascii="Consolas" w:hAnsi="Consolas" w:cs="Consolas"/>
+          <w:b/>
+          <w:bCs/>
+          <w:i/>
+          <w:iCs/>
+          <w:color w:val="FF0000"/>
+          <w:sz w:val="19"/>
+          <w:szCs w:val="19"/>
+        </w:rPr>
+        <w:t>teacher_name</w:t>
+      </w:r>
+      <w:proofErr w:type="spellEnd"/>
+      <w:r>
+        <w:rPr>
+          <w:rFonts w:ascii="Consolas" w:hAnsi="Consolas" w:cs="Consolas"/>
+          <w:b/>
+          <w:bCs/>
+          <w:i/>
+          <w:iCs/>
+          <w:color w:val="FF0000"/>
+          <w:sz w:val="19"/>
+          <w:szCs w:val="19"/>
+        </w:rPr>
+        <w:t>&gt;</w:t>
       </w:r>
       <w:r>
         <w:rPr>
@@ -2470,18 +4702,416 @@
         <w:adjustRightInd w:val="0"/>
         <w:spacing w:after="0" w:line="240" w:lineRule="auto"/>
         <w:rPr>
-          <w:rFonts w:ascii="Courier New" w:hAnsi="Courier New" w:cs="Courier New"/>
-          <w:sz w:val="20"/>
-          <w:szCs w:val="20"/>
-        </w:rPr>
-      </w:pPr>
-      <w:r>
-        <w:rPr>
-          <w:rFonts w:ascii="Consolas" w:hAnsi="Consolas" w:cs="Consolas"/>
-          <w:sz w:val="19"/>
-          <w:szCs w:val="19"/>
-        </w:rPr>
-        <w:t>AND profileType = 0 ORDER BY total DESC;</w:t>
+          <w:rFonts w:ascii="Consolas" w:hAnsi="Consolas" w:cs="Consolas"/>
+          <w:sz w:val="19"/>
+          <w:szCs w:val="19"/>
+        </w:rPr>
+      </w:pPr>
+      <w:r>
+        <w:rPr>
+          <w:rFonts w:ascii="Consolas" w:hAnsi="Consolas" w:cs="Consolas"/>
+          <w:sz w:val="19"/>
+          <w:szCs w:val="19"/>
+        </w:rPr>
+        <w:t xml:space="preserve">AND </w:t>
+      </w:r>
+      <w:proofErr w:type="spellStart"/>
+      <w:r>
+        <w:rPr>
+          <w:rFonts w:ascii="Consolas" w:hAnsi="Consolas" w:cs="Consolas"/>
+          <w:sz w:val="19"/>
+          <w:szCs w:val="19"/>
+        </w:rPr>
+        <w:t>profileType</w:t>
+      </w:r>
+      <w:proofErr w:type="spellEnd"/>
+      <w:r>
+        <w:rPr>
+          <w:rFonts w:ascii="Consolas" w:hAnsi="Consolas" w:cs="Consolas"/>
+          <w:sz w:val="19"/>
+          <w:szCs w:val="19"/>
+        </w:rPr>
+        <w:t xml:space="preserve"> = 0 ORDER BY total DESC;</w:t>
+      </w:r>
+    </w:p>
+    <w:p>
+      <w:pPr>
+        <w:autoSpaceDE w:val="0"/>
+        <w:autoSpaceDN w:val="0"/>
+        <w:adjustRightInd w:val="0"/>
+        <w:spacing w:after="0" w:line="240" w:lineRule="auto"/>
+        <w:rPr>
+          <w:rFonts w:ascii="Consolas" w:hAnsi="Consolas" w:cs="Consolas"/>
+          <w:sz w:val="19"/>
+          <w:szCs w:val="19"/>
+        </w:rPr>
+      </w:pPr>
+    </w:p>
+    <w:p>
+      <w:pPr>
+        <w:autoSpaceDE w:val="0"/>
+        <w:autoSpaceDN w:val="0"/>
+        <w:adjustRightInd w:val="0"/>
+        <w:spacing w:after="0" w:line="240" w:lineRule="auto"/>
+        <w:rPr>
+          <w:rFonts w:ascii="Consolas" w:hAnsi="Consolas" w:cs="Consolas"/>
+          <w:sz w:val="19"/>
+          <w:szCs w:val="19"/>
+        </w:rPr>
+      </w:pPr>
+    </w:p>
+    <w:p>
+      <w:pPr>
+        <w:autoSpaceDE w:val="0"/>
+        <w:autoSpaceDN w:val="0"/>
+        <w:adjustRightInd w:val="0"/>
+        <w:spacing w:after="0" w:line="240" w:lineRule="auto"/>
+        <w:rPr>
+          <w:rFonts w:ascii="Consolas" w:hAnsi="Consolas" w:cs="Consolas"/>
+          <w:b/>
+          <w:bCs/>
+          <w:sz w:val="19"/>
+          <w:szCs w:val="19"/>
+          <w:u w:val="single"/>
+        </w:rPr>
+      </w:pPr>
+      <w:r>
+        <w:rPr>
+          <w:rFonts w:ascii="Consolas" w:hAnsi="Consolas" w:cs="Consolas"/>
+          <w:b/>
+          <w:bCs/>
+          <w:sz w:val="19"/>
+          <w:szCs w:val="19"/>
+          <w:u w:val="single"/>
+        </w:rPr>
+        <w:t>Add assignment</w:t>
+      </w:r>
+    </w:p>
+    <w:p>
+      <w:pPr>
+        <w:autoSpaceDE w:val="0"/>
+        <w:autoSpaceDN w:val="0"/>
+        <w:adjustRightInd w:val="0"/>
+        <w:spacing w:after="0" w:line="240" w:lineRule="auto"/>
+        <w:rPr>
+          <w:rFonts w:ascii="Consolas" w:hAnsi="Consolas" w:cs="Consolas"/>
+          <w:sz w:val="19"/>
+          <w:szCs w:val="19"/>
+        </w:rPr>
+      </w:pPr>
+      <w:r>
+        <w:rPr>
+          <w:rFonts w:ascii="Consolas" w:hAnsi="Consolas" w:cs="Consolas"/>
+          <w:sz w:val="19"/>
+          <w:szCs w:val="19"/>
+        </w:rPr>
+        <w:t xml:space="preserve">INSERT INTO </w:t>
+      </w:r>
+      <w:proofErr w:type="spellStart"/>
+      <w:r>
+        <w:rPr>
+          <w:rFonts w:ascii="Consolas" w:hAnsi="Consolas" w:cs="Consolas"/>
+          <w:sz w:val="19"/>
+          <w:szCs w:val="19"/>
+        </w:rPr>
+        <w:t>dbo.assignments</w:t>
+      </w:r>
+      <w:proofErr w:type="spellEnd"/>
+    </w:p>
+    <w:p>
+      <w:pPr>
+        <w:autoSpaceDE w:val="0"/>
+        <w:autoSpaceDN w:val="0"/>
+        <w:adjustRightInd w:val="0"/>
+        <w:spacing w:after="0" w:line="240" w:lineRule="auto"/>
+        <w:rPr>
+          <w:rFonts w:ascii="Consolas" w:hAnsi="Consolas" w:cs="Consolas"/>
+          <w:sz w:val="19"/>
+          <w:szCs w:val="19"/>
+        </w:rPr>
+      </w:pPr>
+      <w:r>
+        <w:rPr>
+          <w:rFonts w:ascii="Consolas" w:hAnsi="Consolas" w:cs="Consolas"/>
+          <w:sz w:val="19"/>
+          <w:szCs w:val="19"/>
+        </w:rPr>
+        <w:t>VALUES ((SELECT max(</w:t>
+      </w:r>
+      <w:proofErr w:type="spellStart"/>
+      <w:r>
+        <w:rPr>
+          <w:rFonts w:ascii="Consolas" w:hAnsi="Consolas" w:cs="Consolas"/>
+          <w:sz w:val="19"/>
+          <w:szCs w:val="19"/>
+        </w:rPr>
+        <w:t>assignID</w:t>
+      </w:r>
+      <w:proofErr w:type="spellEnd"/>
+      <w:r>
+        <w:rPr>
+          <w:rFonts w:ascii="Consolas" w:hAnsi="Consolas" w:cs="Consolas"/>
+          <w:sz w:val="19"/>
+          <w:szCs w:val="19"/>
+        </w:rPr>
+        <w:t xml:space="preserve">) FROM </w:t>
+      </w:r>
+      <w:proofErr w:type="spellStart"/>
+      <w:r>
+        <w:rPr>
+          <w:rFonts w:ascii="Consolas" w:hAnsi="Consolas" w:cs="Consolas"/>
+          <w:sz w:val="19"/>
+          <w:szCs w:val="19"/>
+        </w:rPr>
+        <w:t>dbo.assignments</w:t>
+      </w:r>
+      <w:proofErr w:type="spellEnd"/>
+      <w:r>
+        <w:rPr>
+          <w:rFonts w:ascii="Consolas" w:hAnsi="Consolas" w:cs="Consolas"/>
+          <w:sz w:val="19"/>
+          <w:szCs w:val="19"/>
+        </w:rPr>
+        <w:t>)+1, '</w:t>
+      </w:r>
+      <w:r>
+        <w:rPr>
+          <w:rFonts w:ascii="Consolas" w:hAnsi="Consolas" w:cs="Consolas"/>
+          <w:b/>
+          <w:bCs/>
+          <w:i/>
+          <w:iCs/>
+          <w:color w:val="FF0000"/>
+          <w:sz w:val="19"/>
+          <w:szCs w:val="19"/>
+        </w:rPr>
+        <w:t>&lt;</w:t>
+      </w:r>
+      <w:proofErr w:type="spellStart"/>
+      <w:r>
+        <w:rPr>
+          <w:rFonts w:ascii="Consolas" w:hAnsi="Consolas" w:cs="Consolas"/>
+          <w:b/>
+          <w:bCs/>
+          <w:i/>
+          <w:iCs/>
+          <w:color w:val="FF0000"/>
+          <w:sz w:val="19"/>
+          <w:szCs w:val="19"/>
+        </w:rPr>
+        <w:t>Question_string</w:t>
+      </w:r>
+      <w:proofErr w:type="spellEnd"/>
+      <w:r>
+        <w:rPr>
+          <w:rFonts w:ascii="Consolas" w:hAnsi="Consolas" w:cs="Consolas"/>
+          <w:b/>
+          <w:bCs/>
+          <w:i/>
+          <w:iCs/>
+          <w:color w:val="FF0000"/>
+          <w:sz w:val="19"/>
+          <w:szCs w:val="19"/>
+        </w:rPr>
+        <w:t>&gt;</w:t>
+      </w:r>
+      <w:r>
+        <w:rPr>
+          <w:rFonts w:ascii="Consolas" w:hAnsi="Consolas" w:cs="Consolas"/>
+          <w:sz w:val="19"/>
+          <w:szCs w:val="19"/>
+        </w:rPr>
+        <w:t>', '</w:t>
+      </w:r>
+      <w:r>
+        <w:rPr>
+          <w:rFonts w:ascii="Consolas" w:hAnsi="Consolas" w:cs="Consolas"/>
+          <w:b/>
+          <w:bCs/>
+          <w:i/>
+          <w:iCs/>
+          <w:color w:val="FF0000"/>
+          <w:sz w:val="19"/>
+          <w:szCs w:val="19"/>
+        </w:rPr>
+        <w:t>&lt;</w:t>
+      </w:r>
+      <w:proofErr w:type="spellStart"/>
+      <w:r>
+        <w:rPr>
+          <w:rFonts w:ascii="Consolas" w:hAnsi="Consolas" w:cs="Consolas"/>
+          <w:b/>
+          <w:bCs/>
+          <w:i/>
+          <w:iCs/>
+          <w:color w:val="FF0000"/>
+          <w:sz w:val="19"/>
+          <w:szCs w:val="19"/>
+        </w:rPr>
+        <w:t>Answer_string</w:t>
+      </w:r>
+      <w:proofErr w:type="spellEnd"/>
+      <w:r>
+        <w:rPr>
+          <w:rFonts w:ascii="Consolas" w:hAnsi="Consolas" w:cs="Consolas"/>
+          <w:b/>
+          <w:bCs/>
+          <w:i/>
+          <w:iCs/>
+          <w:color w:val="FF0000"/>
+          <w:sz w:val="19"/>
+          <w:szCs w:val="19"/>
+        </w:rPr>
+        <w:t>&gt;</w:t>
+      </w:r>
+      <w:r>
+        <w:rPr>
+          <w:rFonts w:ascii="Consolas" w:hAnsi="Consolas" w:cs="Consolas"/>
+          <w:sz w:val="19"/>
+          <w:szCs w:val="19"/>
+        </w:rPr>
+        <w:t>');</w:t>
+      </w:r>
+    </w:p>
+    <w:p>
+      <w:pPr>
+        <w:autoSpaceDE w:val="0"/>
+        <w:autoSpaceDN w:val="0"/>
+        <w:adjustRightInd w:val="0"/>
+        <w:spacing w:after="0" w:line="240" w:lineRule="auto"/>
+        <w:rPr>
+          <w:rFonts w:ascii="Consolas" w:hAnsi="Consolas" w:cs="Consolas"/>
+          <w:sz w:val="19"/>
+          <w:szCs w:val="19"/>
+        </w:rPr>
+      </w:pPr>
+    </w:p>
+    <w:p>
+      <w:pPr>
+        <w:autoSpaceDE w:val="0"/>
+        <w:autoSpaceDN w:val="0"/>
+        <w:adjustRightInd w:val="0"/>
+        <w:spacing w:after="0" w:line="240" w:lineRule="auto"/>
+        <w:rPr>
+          <w:rFonts w:ascii="Consolas" w:hAnsi="Consolas" w:cs="Consolas"/>
+          <w:b/>
+          <w:bCs/>
+          <w:sz w:val="19"/>
+          <w:szCs w:val="19"/>
+          <w:u w:val="single"/>
+        </w:rPr>
+      </w:pPr>
+      <w:r>
+        <w:rPr>
+          <w:rFonts w:ascii="Consolas" w:hAnsi="Consolas" w:cs="Consolas"/>
+          <w:b/>
+          <w:bCs/>
+          <w:sz w:val="19"/>
+          <w:szCs w:val="19"/>
+          <w:u w:val="single"/>
+        </w:rPr>
+        <w:t>Delete assignment</w:t>
+      </w:r>
+    </w:p>
+    <w:p>
+      <w:pPr>
+        <w:autoSpaceDE w:val="0"/>
+        <w:autoSpaceDN w:val="0"/>
+        <w:adjustRightInd w:val="0"/>
+        <w:spacing w:after="0" w:line="240" w:lineRule="auto"/>
+        <w:rPr>
+          <w:rFonts w:ascii="Consolas" w:hAnsi="Consolas" w:cs="Consolas"/>
+          <w:sz w:val="19"/>
+          <w:szCs w:val="19"/>
+        </w:rPr>
+      </w:pPr>
+      <w:r>
+        <w:rPr>
+          <w:rFonts w:ascii="Consolas" w:hAnsi="Consolas" w:cs="Consolas"/>
+          <w:sz w:val="19"/>
+          <w:szCs w:val="19"/>
+        </w:rPr>
+        <w:t xml:space="preserve">DELETE FROM </w:t>
+      </w:r>
+      <w:proofErr w:type="spellStart"/>
+      <w:r>
+        <w:rPr>
+          <w:rFonts w:ascii="Consolas" w:hAnsi="Consolas" w:cs="Consolas"/>
+          <w:sz w:val="19"/>
+          <w:szCs w:val="19"/>
+        </w:rPr>
+        <w:t>dbo.assignments</w:t>
+      </w:r>
+      <w:proofErr w:type="spellEnd"/>
+    </w:p>
+    <w:p>
+      <w:pPr>
+        <w:autoSpaceDE w:val="0"/>
+        <w:autoSpaceDN w:val="0"/>
+        <w:adjustRightInd w:val="0"/>
+        <w:spacing w:after="0" w:line="240" w:lineRule="auto"/>
+        <w:rPr>
+          <w:rFonts w:ascii="Courier New" w:hAnsi="Courier New" w:cs="Courier New"/>
+          <w:sz w:val="20"/>
+          <w:szCs w:val="20"/>
+        </w:rPr>
+      </w:pPr>
+      <w:r>
+        <w:rPr>
+          <w:rFonts w:ascii="Consolas" w:hAnsi="Consolas" w:cs="Consolas"/>
+          <w:sz w:val="19"/>
+          <w:szCs w:val="19"/>
+        </w:rPr>
+        <w:t>WHERE question = '</w:t>
+      </w:r>
+      <w:r>
+        <w:rPr>
+          <w:rFonts w:ascii="Consolas" w:hAnsi="Consolas" w:cs="Consolas"/>
+          <w:b/>
+          <w:bCs/>
+          <w:i/>
+          <w:iCs/>
+          <w:color w:val="FF0000"/>
+          <w:sz w:val="19"/>
+          <w:szCs w:val="19"/>
+        </w:rPr>
+        <w:t>&lt;</w:t>
+      </w:r>
+      <w:proofErr w:type="spellStart"/>
+      <w:r>
+        <w:rPr>
+          <w:rFonts w:ascii="Consolas" w:hAnsi="Consolas" w:cs="Consolas"/>
+          <w:b/>
+          <w:bCs/>
+          <w:i/>
+          <w:iCs/>
+          <w:color w:val="FF0000"/>
+          <w:sz w:val="19"/>
+          <w:szCs w:val="19"/>
+        </w:rPr>
+        <w:t>Question_string</w:t>
+      </w:r>
+      <w:proofErr w:type="spellEnd"/>
+      <w:r>
+        <w:rPr>
+          <w:rFonts w:ascii="Consolas" w:hAnsi="Consolas" w:cs="Consolas"/>
+          <w:b/>
+          <w:bCs/>
+          <w:i/>
+          <w:iCs/>
+          <w:color w:val="FF0000"/>
+          <w:sz w:val="19"/>
+          <w:szCs w:val="19"/>
+        </w:rPr>
+        <w:t>&gt;</w:t>
+      </w:r>
+      <w:r>
+        <w:rPr>
+          <w:rFonts w:ascii="Consolas" w:hAnsi="Consolas" w:cs="Consolas"/>
+          <w:sz w:val="19"/>
+          <w:szCs w:val="19"/>
+        </w:rPr>
+        <w:t>';</w:t>
       </w:r>
     </w:p>
     <w:sectPr>

</xml_diff>